<commit_message>
Describe security risks and what we can do to avoid it
</commit_message>
<xml_diff>
--- a/Teknologi.docx
+++ b/Teknologi.docx
@@ -1,6 +1,6 @@
 
 <file path=word/document.xml><?xml version="1.0" encoding="utf-8"?>
-<w:document xmlns:wpc="http://schemas.microsoft.com/office/word/2010/wordprocessingCanvas" xmlns:mc="http://schemas.openxmlformats.org/markup-compatibility/2006" xmlns:o="urn:schemas-microsoft-com:office:office" xmlns:r="http://schemas.openxmlformats.org/officeDocument/2006/relationships" xmlns:m="http://schemas.openxmlformats.org/officeDocument/2006/math" xmlns:v="urn:schemas-microsoft-com:vml" xmlns:wp14="http://schemas.microsoft.com/office/word/2010/wordprocessingDrawing" xmlns:wp="http://schemas.openxmlformats.org/drawingml/2006/wordprocessingDrawing" xmlns:w10="urn:schemas-microsoft-com:office:word" xmlns:w="http://schemas.openxmlformats.org/wordprocessingml/2006/main" xmlns:w14="http://schemas.microsoft.com/office/word/2010/wordml" xmlns:w15="http://schemas.microsoft.com/office/word/2012/wordml" xmlns:wpg="http://schemas.microsoft.com/office/word/2010/wordprocessingGroup" xmlns:wpi="http://schemas.microsoft.com/office/word/2010/wordprocessingInk" xmlns:wne="http://schemas.microsoft.com/office/word/2006/wordml" xmlns:wps="http://schemas.microsoft.com/office/word/2010/wordprocessingShape" mc:Ignorable="w14 w15 wp14">
+<w:document xmlns:wpc="http://schemas.microsoft.com/office/word/2010/wordprocessingCanvas" xmlns:cx="http://schemas.microsoft.com/office/drawing/2014/chartex" xmlns:cx1="http://schemas.microsoft.com/office/drawing/2015/9/8/chartex" xmlns:cx2="http://schemas.microsoft.com/office/drawing/2015/10/21/chartex" xmlns:cx3="http://schemas.microsoft.com/office/drawing/2016/5/9/chartex" xmlns:cx4="http://schemas.microsoft.com/office/drawing/2016/5/10/chartex" xmlns:cx5="http://schemas.microsoft.com/office/drawing/2016/5/11/chartex" xmlns:cx6="http://schemas.microsoft.com/office/drawing/2016/5/12/chartex" xmlns:cx7="http://schemas.microsoft.com/office/drawing/2016/5/13/chartex" xmlns:cx8="http://schemas.microsoft.com/office/drawing/2016/5/14/chartex" xmlns:mc="http://schemas.openxmlformats.org/markup-compatibility/2006" xmlns:aink="http://schemas.microsoft.com/office/drawing/2016/ink" xmlns:am3d="http://schemas.microsoft.com/office/drawing/2017/model3d" xmlns:o="urn:schemas-microsoft-com:office:office" xmlns:r="http://schemas.openxmlformats.org/officeDocument/2006/relationships" xmlns:m="http://schemas.openxmlformats.org/officeDocument/2006/math" xmlns:v="urn:schemas-microsoft-com:vml" xmlns:wp14="http://schemas.microsoft.com/office/word/2010/wordprocessingDrawing" xmlns:wp="http://schemas.openxmlformats.org/drawingml/2006/wordprocessingDrawing" xmlns:w10="urn:schemas-microsoft-com:office:word" xmlns:w="http://schemas.openxmlformats.org/wordprocessingml/2006/main" xmlns:w14="http://schemas.microsoft.com/office/word/2010/wordml" xmlns:w15="http://schemas.microsoft.com/office/word/2012/wordml" xmlns:w16cid="http://schemas.microsoft.com/office/word/2016/wordml/cid" xmlns:w16se="http://schemas.microsoft.com/office/word/2015/wordml/symex" xmlns:wpg="http://schemas.microsoft.com/office/word/2010/wordprocessingGroup" xmlns:wpi="http://schemas.microsoft.com/office/word/2010/wordprocessingInk" xmlns:wne="http://schemas.microsoft.com/office/word/2006/wordml" xmlns:wps="http://schemas.microsoft.com/office/word/2010/wordprocessingShape" mc:Ignorable="w14 w15 w16se w16cid wp14">
   <w:body>
     <w:p>
       <w:pPr>
@@ -1000,8 +1000,84 @@
         </w:rPr>
         <w:t>Under motorhjelmen anvender HTTP igen lag 4 protokollen TCP (Transfer Control Protocol) for at oprette forbindelsen og sende dataen med, HTTP handler altså mere om hvordan dataen bliver pakket så den er ”spiselig” af server/client end den handler om hvordan dataen bliver overført</w:t>
       </w:r>
+    </w:p>
+    <w:p>
+      <w:pPr>
+        <w:pStyle w:val="NormalWeb"/>
+        <w:spacing w:before="0" w:beforeAutospacing="0" w:after="0" w:afterAutospacing="0"/>
+        <w:ind w:left="1440"/>
+        <w:textAlignment w:val="baseline"/>
+        <w:rPr>
+          <w:rFonts w:ascii="Arial" w:hAnsi="Arial" w:cs="Arial"/>
+          <w:color w:val="000000"/>
+          <w:sz w:val="22"/>
+          <w:szCs w:val="22"/>
+        </w:rPr>
+      </w:pPr>
+    </w:p>
+    <w:p>
+      <w:pPr>
+        <w:pStyle w:val="NormalWeb"/>
+        <w:spacing w:before="0" w:beforeAutospacing="0" w:after="0" w:afterAutospacing="0"/>
+        <w:ind w:left="1440"/>
+        <w:textAlignment w:val="baseline"/>
+        <w:rPr>
+          <w:rFonts w:ascii="Arial" w:hAnsi="Arial" w:cs="Arial"/>
+          <w:color w:val="000000"/>
+          <w:sz w:val="22"/>
+          <w:szCs w:val="22"/>
+        </w:rPr>
+      </w:pPr>
+    </w:p>
+    <w:p>
+      <w:pPr>
+        <w:pStyle w:val="NormalWeb"/>
+        <w:spacing w:before="0" w:beforeAutospacing="0" w:after="0" w:afterAutospacing="0"/>
+        <w:ind w:left="1440"/>
+        <w:textAlignment w:val="baseline"/>
+        <w:rPr>
+          <w:rFonts w:ascii="Arial" w:hAnsi="Arial" w:cs="Arial"/>
+          <w:color w:val="000000"/>
+          <w:sz w:val="22"/>
+          <w:szCs w:val="22"/>
+        </w:rPr>
+      </w:pPr>
+    </w:p>
+    <w:p>
+      <w:pPr>
+        <w:pStyle w:val="Titel"/>
+      </w:pPr>
+      <w:r>
+        <w:t>Sikkerhed</w:t>
+      </w:r>
+    </w:p>
+    <w:p>
+      <w:pPr>
+        <w:rPr>
+          <w:b/>
+          <w:bCs/>
+        </w:rPr>
+      </w:pPr>
+      <w:r>
+        <w:rPr>
+          <w:b/>
+          <w:bCs/>
+        </w:rPr>
+        <w:t>Problemstillinger:</w:t>
+      </w:r>
+    </w:p>
+    <w:p>
+      <w:r>
+        <w:t>Vi har haft snakket om at vi gerne vil holde det hele på en database på trods af at vi benytter flere api’er, her har vi haft snakket om at vi skal passe på med hvor vores connection string ligger henne. Da vi sagtens kunne ligge den direkte ind i visual studio, men så vi lden også blive lagt op på github, hvilket ikke ville være så godt. Desuden har vi også haft snakket om at når vi skal lave login system så skal vores passwords hashes eventuelt med salt for at sikre passwordene endnu mere.</w:t>
+      </w:r>
+      <w:r>
+        <w:t xml:space="preserve"> Her vil vi nok benytte .NetCore som har noget login funktionalitet vi kan benytte.</w:t>
+      </w:r>
       <w:bookmarkStart w:id="0" w:name="_GoBack"/>
       <w:bookmarkEnd w:id="0"/>
+      <w:r>
+        <w:t xml:space="preserve"> </w:t>
+      </w:r>
     </w:p>
     <w:sectPr>
       <w:pgSz w:w="11909" w:h="16834"/>
@@ -1014,7 +1090,7 @@
 </file>
 
 <file path=word/numbering.xml><?xml version="1.0" encoding="utf-8"?>
-<w:numbering xmlns:wpc="http://schemas.microsoft.com/office/word/2010/wordprocessingCanvas" xmlns:mc="http://schemas.openxmlformats.org/markup-compatibility/2006" xmlns:o="urn:schemas-microsoft-com:office:office" xmlns:r="http://schemas.openxmlformats.org/officeDocument/2006/relationships" xmlns:m="http://schemas.openxmlformats.org/officeDocument/2006/math" xmlns:v="urn:schemas-microsoft-com:vml" xmlns:wp14="http://schemas.microsoft.com/office/word/2010/wordprocessingDrawing" xmlns:wp="http://schemas.openxmlformats.org/drawingml/2006/wordprocessingDrawing" xmlns:w10="urn:schemas-microsoft-com:office:word" xmlns:w="http://schemas.openxmlformats.org/wordprocessingml/2006/main" xmlns:w14="http://schemas.microsoft.com/office/word/2010/wordml" xmlns:w15="http://schemas.microsoft.com/office/word/2012/wordml" xmlns:wpg="http://schemas.microsoft.com/office/word/2010/wordprocessingGroup" xmlns:wpi="http://schemas.microsoft.com/office/word/2010/wordprocessingInk" xmlns:wne="http://schemas.microsoft.com/office/word/2006/wordml" xmlns:wps="http://schemas.microsoft.com/office/word/2010/wordprocessingShape" mc:Ignorable="w14 w15 wp14">
+<w:numbering xmlns:wpc="http://schemas.microsoft.com/office/word/2010/wordprocessingCanvas" xmlns:cx="http://schemas.microsoft.com/office/drawing/2014/chartex" xmlns:cx1="http://schemas.microsoft.com/office/drawing/2015/9/8/chartex" xmlns:cx2="http://schemas.microsoft.com/office/drawing/2015/10/21/chartex" xmlns:cx3="http://schemas.microsoft.com/office/drawing/2016/5/9/chartex" xmlns:cx4="http://schemas.microsoft.com/office/drawing/2016/5/10/chartex" xmlns:cx5="http://schemas.microsoft.com/office/drawing/2016/5/11/chartex" xmlns:cx6="http://schemas.microsoft.com/office/drawing/2016/5/12/chartex" xmlns:cx7="http://schemas.microsoft.com/office/drawing/2016/5/13/chartex" xmlns:cx8="http://schemas.microsoft.com/office/drawing/2016/5/14/chartex" xmlns:mc="http://schemas.openxmlformats.org/markup-compatibility/2006" xmlns:aink="http://schemas.microsoft.com/office/drawing/2016/ink" xmlns:am3d="http://schemas.microsoft.com/office/drawing/2017/model3d" xmlns:o="urn:schemas-microsoft-com:office:office" xmlns:r="http://schemas.openxmlformats.org/officeDocument/2006/relationships" xmlns:m="http://schemas.openxmlformats.org/officeDocument/2006/math" xmlns:v="urn:schemas-microsoft-com:vml" xmlns:wp14="http://schemas.microsoft.com/office/word/2010/wordprocessingDrawing" xmlns:wp="http://schemas.openxmlformats.org/drawingml/2006/wordprocessingDrawing" xmlns:w10="urn:schemas-microsoft-com:office:word" xmlns:w="http://schemas.openxmlformats.org/wordprocessingml/2006/main" xmlns:w14="http://schemas.microsoft.com/office/word/2010/wordml" xmlns:w15="http://schemas.microsoft.com/office/word/2012/wordml" xmlns:w16cid="http://schemas.microsoft.com/office/word/2016/wordml/cid" xmlns:w16se="http://schemas.microsoft.com/office/word/2015/wordml/symex" xmlns:wpg="http://schemas.microsoft.com/office/word/2010/wordprocessingGroup" xmlns:wpi="http://schemas.microsoft.com/office/word/2010/wordprocessingInk" xmlns:wne="http://schemas.microsoft.com/office/word/2006/wordml" xmlns:wps="http://schemas.microsoft.com/office/word/2010/wordprocessingShape" mc:Ignorable="w14 w15 w16se w16cid wp14">
   <w:abstractNum w:abstractNumId="0" w15:restartNumberingAfterBreak="0">
     <w:nsid w:val="72C30484"/>
     <w:multiLevelType w:val="multilevel"/>
@@ -1174,7 +1250,7 @@
 </file>
 
 <file path=word/styles.xml><?xml version="1.0" encoding="utf-8"?>
-<w:styles xmlns:mc="http://schemas.openxmlformats.org/markup-compatibility/2006" xmlns:r="http://schemas.openxmlformats.org/officeDocument/2006/relationships" xmlns:w="http://schemas.openxmlformats.org/wordprocessingml/2006/main" xmlns:w14="http://schemas.microsoft.com/office/word/2010/wordml" xmlns:w15="http://schemas.microsoft.com/office/word/2012/wordml" mc:Ignorable="w14 w15">
+<w:styles xmlns:mc="http://schemas.openxmlformats.org/markup-compatibility/2006" xmlns:r="http://schemas.openxmlformats.org/officeDocument/2006/relationships" xmlns:w="http://schemas.openxmlformats.org/wordprocessingml/2006/main" xmlns:w14="http://schemas.microsoft.com/office/word/2010/wordml" xmlns:w15="http://schemas.microsoft.com/office/word/2012/wordml" xmlns:w16cid="http://schemas.microsoft.com/office/word/2016/wordml/cid" xmlns:w16se="http://schemas.microsoft.com/office/word/2015/wordml/symex" mc:Ignorable="w14 w15 w16se w16cid">
   <w:docDefaults>
     <w:rPrDefault>
       <w:rPr>
@@ -1190,7 +1266,7 @@
       </w:pPr>
     </w:pPrDefault>
   </w:docDefaults>
-  <w:latentStyles w:defLockedState="0" w:defUIPriority="99" w:defSemiHidden="0" w:defUnhideWhenUsed="0" w:defQFormat="0" w:count="371">
+  <w:latentStyles w:defLockedState="0" w:defUIPriority="99" w:defSemiHidden="0" w:defUnhideWhenUsed="0" w:defQFormat="0" w:count="376">
     <w:lsdException w:name="Normal" w:uiPriority="0" w:qFormat="1"/>
     <w:lsdException w:name="heading 1" w:uiPriority="9" w:qFormat="1"/>
     <w:lsdException w:name="heading 2" w:semiHidden="1" w:uiPriority="9" w:unhideWhenUsed="1" w:qFormat="1"/>
@@ -1296,7 +1372,6 @@
     <w:lsdException w:name="HTML Sample" w:semiHidden="1" w:unhideWhenUsed="1"/>
     <w:lsdException w:name="HTML Typewriter" w:semiHidden="1" w:unhideWhenUsed="1"/>
     <w:lsdException w:name="HTML Variable" w:semiHidden="1" w:unhideWhenUsed="1"/>
-    <w:lsdException w:name="Normal Table" w:semiHidden="1" w:unhideWhenUsed="1"/>
     <w:lsdException w:name="annotation subject" w:semiHidden="1" w:unhideWhenUsed="1"/>
     <w:lsdException w:name="No List" w:semiHidden="1" w:unhideWhenUsed="1"/>
     <w:lsdException w:name="Outline List 1" w:semiHidden="1" w:unhideWhenUsed="1"/>
@@ -1339,11 +1414,8 @@
     <w:lsdException w:name="Table Contemporary" w:semiHidden="1" w:unhideWhenUsed="1"/>
     <w:lsdException w:name="Table Elegant" w:semiHidden="1" w:unhideWhenUsed="1"/>
     <w:lsdException w:name="Table Professional" w:semiHidden="1" w:unhideWhenUsed="1"/>
-    <w:lsdException w:name="Table Subtle 1" w:semiHidden="1" w:unhideWhenUsed="1"/>
     <w:lsdException w:name="Table Subtle 2" w:semiHidden="1" w:unhideWhenUsed="1"/>
     <w:lsdException w:name="Table Web 1" w:semiHidden="1" w:unhideWhenUsed="1"/>
-    <w:lsdException w:name="Table Web 2" w:semiHidden="1" w:unhideWhenUsed="1"/>
-    <w:lsdException w:name="Table Web 3" w:semiHidden="1" w:unhideWhenUsed="1"/>
     <w:lsdException w:name="Balloon Text" w:semiHidden="1" w:unhideWhenUsed="1"/>
     <w:lsdException w:name="Table Grid" w:uiPriority="39"/>
     <w:lsdException w:name="Table Theme" w:semiHidden="1" w:unhideWhenUsed="1"/>
@@ -1562,6 +1634,11 @@
     <w:lsdException w:name="List Table 5 Dark Accent 6" w:uiPriority="50"/>
     <w:lsdException w:name="List Table 6 Colorful Accent 6" w:uiPriority="51"/>
     <w:lsdException w:name="List Table 7 Colorful Accent 6" w:uiPriority="52"/>
+    <w:lsdException w:name="Mention" w:semiHidden="1" w:unhideWhenUsed="1"/>
+    <w:lsdException w:name="Smart Hyperlink" w:semiHidden="1" w:unhideWhenUsed="1"/>
+    <w:lsdException w:name="Hashtag" w:semiHidden="1" w:unhideWhenUsed="1"/>
+    <w:lsdException w:name="Unresolved Mention" w:semiHidden="1" w:unhideWhenUsed="1"/>
+    <w:lsdException w:name="Smart Link" w:semiHidden="1" w:unhideWhenUsed="1"/>
   </w:latentStyles>
   <w:style w:type="paragraph" w:default="1" w:styleId="Normal">
     <w:name w:val="Normal"/>

</xml_diff>

<commit_message>
Revert "Ændring i teknologi doc"
This reverts commit 808fd5d5606ba3a723d7cbfa196425e0b3187257.
</commit_message>
<xml_diff>
--- a/Teknologi.docx
+++ b/Teknologi.docx
@@ -1,6 +1,6 @@
 
 <file path=word/document.xml><?xml version="1.0" encoding="utf-8"?>
-<w:document xmlns:wpc="http://schemas.microsoft.com/office/word/2010/wordprocessingCanvas" xmlns:cx="http://schemas.microsoft.com/office/drawing/2014/chartex" xmlns:cx1="http://schemas.microsoft.com/office/drawing/2015/9/8/chartex" xmlns:cx2="http://schemas.microsoft.com/office/drawing/2015/10/21/chartex" xmlns:cx3="http://schemas.microsoft.com/office/drawing/2016/5/9/chartex" xmlns:cx4="http://schemas.microsoft.com/office/drawing/2016/5/10/chartex" xmlns:cx5="http://schemas.microsoft.com/office/drawing/2016/5/11/chartex" xmlns:cx6="http://schemas.microsoft.com/office/drawing/2016/5/12/chartex" xmlns:cx7="http://schemas.microsoft.com/office/drawing/2016/5/13/chartex" xmlns:cx8="http://schemas.microsoft.com/office/drawing/2016/5/14/chartex" xmlns:mc="http://schemas.openxmlformats.org/markup-compatibility/2006" xmlns:aink="http://schemas.microsoft.com/office/drawing/2016/ink" xmlns:am3d="http://schemas.microsoft.com/office/drawing/2017/model3d" xmlns:o="urn:schemas-microsoft-com:office:office" xmlns:r="http://schemas.openxmlformats.org/officeDocument/2006/relationships" xmlns:m="http://schemas.openxmlformats.org/officeDocument/2006/math" xmlns:v="urn:schemas-microsoft-com:vml" xmlns:wp14="http://schemas.microsoft.com/office/word/2010/wordprocessingDrawing" xmlns:wp="http://schemas.openxmlformats.org/drawingml/2006/wordprocessingDrawing" xmlns:w10="urn:schemas-microsoft-com:office:word" xmlns:w="http://schemas.openxmlformats.org/wordprocessingml/2006/main" xmlns:w14="http://schemas.microsoft.com/office/word/2010/wordml" xmlns:w15="http://schemas.microsoft.com/office/word/2012/wordml" xmlns:w16cid="http://schemas.microsoft.com/office/word/2016/wordml/cid" xmlns:w16se="http://schemas.microsoft.com/office/word/2015/wordml/symex" xmlns:wpg="http://schemas.microsoft.com/office/word/2010/wordprocessingGroup" xmlns:wpi="http://schemas.microsoft.com/office/word/2010/wordprocessingInk" xmlns:wne="http://schemas.microsoft.com/office/word/2006/wordml" xmlns:wps="http://schemas.microsoft.com/office/word/2010/wordprocessingShape" mc:Ignorable="w14 w15 w16se w16cid wp14">
+<w:document xmlns:wpc="http://schemas.microsoft.com/office/word/2010/wordprocessingCanvas" xmlns:mc="http://schemas.openxmlformats.org/markup-compatibility/2006" xmlns:o="urn:schemas-microsoft-com:office:office" xmlns:r="http://schemas.openxmlformats.org/officeDocument/2006/relationships" xmlns:m="http://schemas.openxmlformats.org/officeDocument/2006/math" xmlns:v="urn:schemas-microsoft-com:vml" xmlns:wp14="http://schemas.microsoft.com/office/word/2010/wordprocessingDrawing" xmlns:wp="http://schemas.openxmlformats.org/drawingml/2006/wordprocessingDrawing" xmlns:w10="urn:schemas-microsoft-com:office:word" xmlns:w="http://schemas.openxmlformats.org/wordprocessingml/2006/main" xmlns:w14="http://schemas.microsoft.com/office/word/2010/wordml" xmlns:w15="http://schemas.microsoft.com/office/word/2012/wordml" xmlns:wpg="http://schemas.microsoft.com/office/word/2010/wordprocessingGroup" xmlns:wpi="http://schemas.microsoft.com/office/word/2010/wordprocessingInk" xmlns:wne="http://schemas.microsoft.com/office/word/2006/wordml" xmlns:wps="http://schemas.microsoft.com/office/word/2010/wordprocessingShape" mc:Ignorable="w14 w15 wp14">
   <w:body>
     <w:p>
       <w:pPr>
@@ -142,67 +142,7 @@
           <w:sz w:val="22"/>
           <w:szCs w:val="22"/>
         </w:rPr>
-        <w:t xml:space="preserve">Også kaldet </w:t>
-      </w:r>
-      <w:proofErr w:type="spellStart"/>
-      <w:r>
-        <w:rPr>
-          <w:rFonts w:ascii="Arial" w:hAnsi="Arial" w:cs="Arial"/>
-          <w:color w:val="000000"/>
-          <w:sz w:val="22"/>
-          <w:szCs w:val="22"/>
-        </w:rPr>
-        <w:t>PDU’er</w:t>
-      </w:r>
-      <w:proofErr w:type="spellEnd"/>
-      <w:r>
-        <w:rPr>
-          <w:rFonts w:ascii="Arial" w:hAnsi="Arial" w:cs="Arial"/>
-          <w:color w:val="000000"/>
-          <w:sz w:val="22"/>
-          <w:szCs w:val="22"/>
-        </w:rPr>
-        <w:t xml:space="preserve"> er lidt ligesom et brev eller en pakke, den har i Afsender og modtager på sig i form af IP adressen. MAC adressen bruges til at fortælle hvor pakken skal hen næste gang for at komme til dens destination. Når vi pusher til </w:t>
-      </w:r>
-      <w:proofErr w:type="spellStart"/>
-      <w:r>
-        <w:rPr>
-          <w:rFonts w:ascii="Arial" w:hAnsi="Arial" w:cs="Arial"/>
-          <w:color w:val="000000"/>
-          <w:sz w:val="22"/>
-          <w:szCs w:val="22"/>
-        </w:rPr>
-        <w:t>github</w:t>
-      </w:r>
-      <w:proofErr w:type="spellEnd"/>
-      <w:r>
-        <w:rPr>
-          <w:rFonts w:ascii="Arial" w:hAnsi="Arial" w:cs="Arial"/>
-          <w:color w:val="000000"/>
-          <w:sz w:val="22"/>
-          <w:szCs w:val="22"/>
-        </w:rPr>
-        <w:t xml:space="preserve"> bliver der sendt en PDU fra vores computer til </w:t>
-      </w:r>
-      <w:proofErr w:type="spellStart"/>
-      <w:r>
-        <w:rPr>
-          <w:rFonts w:ascii="Arial" w:hAnsi="Arial" w:cs="Arial"/>
-          <w:color w:val="000000"/>
-          <w:sz w:val="22"/>
-          <w:szCs w:val="22"/>
-        </w:rPr>
-        <w:t>Githubs</w:t>
-      </w:r>
-      <w:proofErr w:type="spellEnd"/>
-      <w:r>
-        <w:rPr>
-          <w:rFonts w:ascii="Arial" w:hAnsi="Arial" w:cs="Arial"/>
-          <w:color w:val="000000"/>
-          <w:sz w:val="22"/>
-          <w:szCs w:val="22"/>
-        </w:rPr>
-        <w:t xml:space="preserve"> server. </w:t>
+        <w:t xml:space="preserve">Også kaldet PDU’er er lidt ligesom et brev eller en pakke, den har i Afsender og modtager på sig i form af IP adressen. MAC adressen bruges til at fortælle hvor pakken skal hen næste gang for at komme til dens destination. Når vi pusher til github bliver der sendt en PDU fra vores computer til Githubs server. </w:t>
       </w:r>
     </w:p>
     <w:p>
@@ -272,47 +212,7 @@
           <w:sz w:val="22"/>
           <w:szCs w:val="22"/>
         </w:rPr>
-        <w:t xml:space="preserve"> netværks </w:t>
-      </w:r>
-      <w:proofErr w:type="spellStart"/>
-      <w:r>
-        <w:rPr>
-          <w:rFonts w:ascii="Arial" w:hAnsi="Arial" w:cs="Arial"/>
-          <w:color w:val="000000"/>
-          <w:sz w:val="22"/>
-          <w:szCs w:val="22"/>
-        </w:rPr>
-        <w:t>traffikken</w:t>
-      </w:r>
-      <w:proofErr w:type="spellEnd"/>
-      <w:r>
-        <w:rPr>
-          <w:rFonts w:ascii="Arial" w:hAnsi="Arial" w:cs="Arial"/>
-          <w:color w:val="000000"/>
-          <w:sz w:val="22"/>
-          <w:szCs w:val="22"/>
-        </w:rPr>
-        <w:t xml:space="preserve">, selvom vi ikke har direkte kontakt med disse protokoller kan det være gavnligt at kende lidt til dem, især HTTP da det er den protokol vi har en chance for reelt set at komme i kontakt med igennem en </w:t>
-      </w:r>
-      <w:proofErr w:type="spellStart"/>
-      <w:r>
-        <w:rPr>
-          <w:rFonts w:ascii="Arial" w:hAnsi="Arial" w:cs="Arial"/>
-          <w:color w:val="000000"/>
-          <w:sz w:val="22"/>
-          <w:szCs w:val="22"/>
-        </w:rPr>
-        <w:t>HttpContext</w:t>
-      </w:r>
-      <w:proofErr w:type="spellEnd"/>
-      <w:r>
-        <w:rPr>
-          <w:rFonts w:ascii="Arial" w:hAnsi="Arial" w:cs="Arial"/>
-          <w:color w:val="000000"/>
-          <w:sz w:val="22"/>
-          <w:szCs w:val="22"/>
-        </w:rPr>
-        <w:t>.</w:t>
+        <w:t xml:space="preserve"> netværks traffikken, selvom vi ikke har direkte kontakt med disse protokoller kan det være gavnligt at kende lidt til dem, især HTTP da det er den protokol vi har en chance for reelt set at komme i kontakt med igennem en HttpContext.</w:t>
       </w:r>
     </w:p>
     <w:p>
@@ -364,27 +264,7 @@
           <w:sz w:val="22"/>
           <w:szCs w:val="22"/>
         </w:rPr>
-        <w:t xml:space="preserve">Wide </w:t>
-      </w:r>
-      <w:proofErr w:type="spellStart"/>
-      <w:r>
-        <w:rPr>
-          <w:rFonts w:ascii="Arial" w:hAnsi="Arial" w:cs="Arial"/>
-          <w:color w:val="000000"/>
-          <w:sz w:val="22"/>
-          <w:szCs w:val="22"/>
-        </w:rPr>
-        <w:t>Area</w:t>
-      </w:r>
-      <w:proofErr w:type="spellEnd"/>
-      <w:r>
-        <w:rPr>
-          <w:rFonts w:ascii="Arial" w:hAnsi="Arial" w:cs="Arial"/>
-          <w:color w:val="000000"/>
-          <w:sz w:val="22"/>
-          <w:szCs w:val="22"/>
-        </w:rPr>
-        <w:t xml:space="preserve"> Network, i bund og grund et andet term for internettet som vi kender det, eftersom vores produkt er hostet og tilgængeligt på internettet er det klart at vi arbejder med WAN</w:t>
+        <w:t>Wide Area Network, i bund og grund et andet term for internettet som vi kender det, eftersom vores produkt er hostet og tilgængeligt på internettet er det klart at vi arbejder med WAN</w:t>
       </w:r>
     </w:p>
     <w:p>
@@ -436,147 +316,7 @@
           <w:sz w:val="22"/>
           <w:szCs w:val="22"/>
         </w:rPr>
-        <w:t xml:space="preserve">Hyper </w:t>
-      </w:r>
-      <w:proofErr w:type="spellStart"/>
-      <w:r>
-        <w:rPr>
-          <w:rFonts w:ascii="Arial" w:hAnsi="Arial" w:cs="Arial"/>
-          <w:color w:val="000000"/>
-          <w:sz w:val="22"/>
-          <w:szCs w:val="22"/>
-        </w:rPr>
-        <w:t>Text</w:t>
-      </w:r>
-      <w:proofErr w:type="spellEnd"/>
-      <w:r>
-        <w:rPr>
-          <w:rFonts w:ascii="Arial" w:hAnsi="Arial" w:cs="Arial"/>
-          <w:color w:val="000000"/>
-          <w:sz w:val="22"/>
-          <w:szCs w:val="22"/>
-        </w:rPr>
-        <w:t xml:space="preserve"> Transfer Protocol, er den lag 7 protokol som oftest anvendes til at kommunikerer med webservers. Hyper </w:t>
-      </w:r>
-      <w:proofErr w:type="spellStart"/>
-      <w:r>
-        <w:rPr>
-          <w:rFonts w:ascii="Arial" w:hAnsi="Arial" w:cs="Arial"/>
-          <w:color w:val="000000"/>
-          <w:sz w:val="22"/>
-          <w:szCs w:val="22"/>
-        </w:rPr>
-        <w:t>text</w:t>
-      </w:r>
-      <w:proofErr w:type="spellEnd"/>
-      <w:r>
-        <w:rPr>
-          <w:rFonts w:ascii="Arial" w:hAnsi="Arial" w:cs="Arial"/>
-          <w:color w:val="000000"/>
-          <w:sz w:val="22"/>
-          <w:szCs w:val="22"/>
-        </w:rPr>
-        <w:t xml:space="preserve"> kommer fra at det ikke blot er </w:t>
-      </w:r>
-      <w:proofErr w:type="spellStart"/>
-      <w:r>
-        <w:rPr>
-          <w:rFonts w:ascii="Arial" w:hAnsi="Arial" w:cs="Arial"/>
-          <w:color w:val="000000"/>
-          <w:sz w:val="22"/>
-          <w:szCs w:val="22"/>
-        </w:rPr>
-        <w:t>text</w:t>
-      </w:r>
-      <w:proofErr w:type="spellEnd"/>
-      <w:r>
-        <w:rPr>
-          <w:rFonts w:ascii="Arial" w:hAnsi="Arial" w:cs="Arial"/>
-          <w:color w:val="000000"/>
-          <w:sz w:val="22"/>
-          <w:szCs w:val="22"/>
-        </w:rPr>
-        <w:t xml:space="preserve"> som kan sendes med HTTP, men også filer. Beskeder der sendes med HTTP kaldes også et </w:t>
-      </w:r>
-      <w:proofErr w:type="spellStart"/>
-      <w:r>
-        <w:rPr>
-          <w:rFonts w:ascii="Arial" w:hAnsi="Arial" w:cs="Arial"/>
-          <w:color w:val="000000"/>
-          <w:sz w:val="22"/>
-          <w:szCs w:val="22"/>
-        </w:rPr>
-        <w:t>request</w:t>
-      </w:r>
-      <w:proofErr w:type="spellEnd"/>
-      <w:r>
-        <w:rPr>
-          <w:rFonts w:ascii="Arial" w:hAnsi="Arial" w:cs="Arial"/>
-          <w:color w:val="000000"/>
-          <w:sz w:val="22"/>
-          <w:szCs w:val="22"/>
-        </w:rPr>
-        <w:t xml:space="preserve">, og et </w:t>
-      </w:r>
-      <w:proofErr w:type="spellStart"/>
-      <w:r>
-        <w:rPr>
-          <w:rFonts w:ascii="Arial" w:hAnsi="Arial" w:cs="Arial"/>
-          <w:color w:val="000000"/>
-          <w:sz w:val="22"/>
-          <w:szCs w:val="22"/>
-        </w:rPr>
-        <w:t>requests</w:t>
-      </w:r>
-      <w:proofErr w:type="spellEnd"/>
-      <w:r>
-        <w:rPr>
-          <w:rFonts w:ascii="Arial" w:hAnsi="Arial" w:cs="Arial"/>
-          <w:color w:val="000000"/>
-          <w:sz w:val="22"/>
-          <w:szCs w:val="22"/>
-        </w:rPr>
-        <w:t xml:space="preserve"> indeholder ikke kun data, men også en header der beskriver </w:t>
-      </w:r>
-      <w:proofErr w:type="spellStart"/>
-      <w:r>
-        <w:rPr>
-          <w:rFonts w:ascii="Arial" w:hAnsi="Arial" w:cs="Arial"/>
-          <w:color w:val="000000"/>
-          <w:sz w:val="22"/>
-          <w:szCs w:val="22"/>
-        </w:rPr>
-        <w:t>dataen</w:t>
-      </w:r>
-      <w:proofErr w:type="spellEnd"/>
-      <w:r>
-        <w:rPr>
-          <w:rFonts w:ascii="Arial" w:hAnsi="Arial" w:cs="Arial"/>
-          <w:color w:val="000000"/>
-          <w:sz w:val="22"/>
-          <w:szCs w:val="22"/>
-        </w:rPr>
-        <w:t xml:space="preserve">, og andet </w:t>
-      </w:r>
-      <w:proofErr w:type="spellStart"/>
-      <w:r>
-        <w:rPr>
-          <w:rFonts w:ascii="Arial" w:hAnsi="Arial" w:cs="Arial"/>
-          <w:color w:val="000000"/>
-          <w:sz w:val="22"/>
-          <w:szCs w:val="22"/>
-        </w:rPr>
-        <w:t>indformation</w:t>
-      </w:r>
-      <w:proofErr w:type="spellEnd"/>
-      <w:r>
-        <w:rPr>
-          <w:rFonts w:ascii="Arial" w:hAnsi="Arial" w:cs="Arial"/>
-          <w:color w:val="000000"/>
-          <w:sz w:val="22"/>
-          <w:szCs w:val="22"/>
-        </w:rPr>
-        <w:t xml:space="preserve"> omkring kommunikationen, sådan en header kan se ud som følgende:</w:t>
+        <w:t>Hyper Text Transfer Protocol, er den lag 7 protokol som oftest anvendes til at kommunikerer med webservers. Hyper text kommer fra at det ikke blot er text som kan sendes med HTTP, men også filer. Beskeder der sendes med HTTP kaldes også et request, og et requests indeholder ikke kun data, men også en header der beskriver dataen, og andet indformation omkring kommunikationen, sådan en header kan se ud som følgende:</w:t>
       </w:r>
     </w:p>
     <w:p>
@@ -772,20 +512,8 @@
           <w:szCs w:val="21"/>
           <w:lang w:val="da-DK"/>
         </w:rPr>
-        <w:t>Content-</w:t>
-      </w:r>
-      <w:proofErr w:type="spellStart"/>
-      <w:r>
-        <w:rPr>
-          <w:rFonts w:ascii="Courier New" w:eastAsia="Times New Roman" w:hAnsi="Courier New" w:cs="Courier New"/>
-          <w:color w:val="7D9029"/>
-          <w:sz w:val="21"/>
-          <w:szCs w:val="21"/>
-          <w:lang w:val="da-DK"/>
-        </w:rPr>
-        <w:t>Length</w:t>
-      </w:r>
-      <w:proofErr w:type="spellEnd"/>
+        <w:t>Content-Length</w:t>
+      </w:r>
       <w:r>
         <w:rPr>
           <w:rFonts w:ascii="Courier New" w:eastAsia="Times New Roman" w:hAnsi="Courier New" w:cs="Courier New"/>
@@ -856,20 +584,8 @@
           <w:szCs w:val="21"/>
           <w:lang w:val="da-DK"/>
         </w:rPr>
-        <w:t>Last-</w:t>
-      </w:r>
-      <w:proofErr w:type="spellStart"/>
-      <w:r>
-        <w:rPr>
-          <w:rFonts w:ascii="Courier New" w:eastAsia="Times New Roman" w:hAnsi="Courier New" w:cs="Courier New"/>
-          <w:color w:val="7D9029"/>
-          <w:sz w:val="21"/>
-          <w:szCs w:val="21"/>
-          <w:lang w:val="da-DK"/>
-        </w:rPr>
-        <w:t>Modified</w:t>
-      </w:r>
-      <w:proofErr w:type="spellEnd"/>
+        <w:t>Last-Modified</w:t>
+      </w:r>
       <w:r>
         <w:rPr>
           <w:rFonts w:ascii="Courier New" w:eastAsia="Times New Roman" w:hAnsi="Courier New" w:cs="Courier New"/>
@@ -1004,7 +720,6 @@
           <w:lang w:val="da-DK"/>
         </w:rPr>
       </w:pPr>
-      <w:proofErr w:type="spellStart"/>
       <w:r>
         <w:rPr>
           <w:rFonts w:ascii="Courier New" w:eastAsia="Times New Roman" w:hAnsi="Courier New" w:cs="Courier New"/>
@@ -1015,7 +730,6 @@
         </w:rPr>
         <w:t>ETag</w:t>
       </w:r>
-      <w:proofErr w:type="spellEnd"/>
       <w:r>
         <w:rPr>
           <w:rFonts w:ascii="Courier New" w:eastAsia="Times New Roman" w:hAnsi="Courier New" w:cs="Courier New"/>
@@ -1178,20 +892,8 @@
           <w:szCs w:val="21"/>
           <w:lang w:val="da-DK"/>
         </w:rPr>
-        <w:t xml:space="preserve"> </w:t>
-      </w:r>
-      <w:proofErr w:type="spellStart"/>
-      <w:r>
-        <w:rPr>
-          <w:rFonts w:ascii="Courier New" w:eastAsia="Times New Roman" w:hAnsi="Courier New" w:cs="Courier New"/>
-          <w:color w:val="000000"/>
-          <w:sz w:val="21"/>
-          <w:szCs w:val="21"/>
-          <w:lang w:val="da-DK"/>
-        </w:rPr>
-        <w:t>close</w:t>
-      </w:r>
-      <w:proofErr w:type="spellEnd"/>
+        <w:t xml:space="preserve"> close</w:t>
+      </w:r>
     </w:p>
     <w:p>
       <w:pPr>
@@ -1213,56 +915,16 @@
           <w:sz w:val="22"/>
           <w:szCs w:val="22"/>
         </w:rPr>
-        <w:t xml:space="preserve">Her kan det ses at </w:t>
-      </w:r>
-      <w:proofErr w:type="spellStart"/>
-      <w:r>
-        <w:rPr>
-          <w:rFonts w:ascii="Arial" w:hAnsi="Arial" w:cs="Arial"/>
-          <w:color w:val="000000"/>
-          <w:sz w:val="22"/>
-          <w:szCs w:val="22"/>
-        </w:rPr>
-        <w:t>headeren</w:t>
-      </w:r>
-      <w:proofErr w:type="spellEnd"/>
-      <w:r>
-        <w:rPr>
-          <w:rFonts w:ascii="Arial" w:hAnsi="Arial" w:cs="Arial"/>
-          <w:color w:val="000000"/>
-          <w:sz w:val="22"/>
-          <w:szCs w:val="22"/>
-        </w:rPr>
-        <w:t xml:space="preserve"> indeholder information omkring type af indhold der bliver</w:t>
-      </w:r>
-      <w:r>
-        <w:rPr>
-          <w:rFonts w:ascii="Arial" w:hAnsi="Arial" w:cs="Arial"/>
-          <w:color w:val="000000"/>
-          <w:sz w:val="22"/>
-          <w:szCs w:val="22"/>
-        </w:rPr>
-        <w:t xml:space="preserve"> sendt, længden og meget andet. Denne header anvendes af parterne i kommunikationen for at kunne behandle </w:t>
-      </w:r>
-      <w:proofErr w:type="spellStart"/>
-      <w:r>
-        <w:rPr>
-          <w:rFonts w:ascii="Arial" w:hAnsi="Arial" w:cs="Arial"/>
-          <w:color w:val="000000"/>
-          <w:sz w:val="22"/>
-          <w:szCs w:val="22"/>
-        </w:rPr>
-        <w:t>dataen</w:t>
-      </w:r>
-      <w:proofErr w:type="spellEnd"/>
-      <w:r>
-        <w:rPr>
-          <w:rFonts w:ascii="Arial" w:hAnsi="Arial" w:cs="Arial"/>
-          <w:color w:val="000000"/>
-          <w:sz w:val="22"/>
-          <w:szCs w:val="22"/>
-        </w:rPr>
-        <w:t xml:space="preserve"> korrekt.</w:t>
+        <w:t>Her kan det ses at headeren indeholder information omkring type af indhold der bliver</w:t>
+      </w:r>
+      <w:r>
+        <w:rPr>
+          <w:rFonts w:ascii="Arial" w:hAnsi="Arial" w:cs="Arial"/>
+          <w:color w:val="000000"/>
+          <w:sz w:val="22"/>
+          <w:szCs w:val="22"/>
+        </w:rPr>
+        <w:t xml:space="preserve"> sendt, længden og meget andet. Denne header anvendes af parterne i kommunikationen for at kunne behandle dataen korrekt.</w:t>
       </w:r>
     </w:p>
     <w:p>
@@ -1299,107 +961,7 @@
           <w:sz w:val="22"/>
           <w:szCs w:val="22"/>
         </w:rPr>
-        <w:t xml:space="preserve">Der er flere forskellige former for HTTP </w:t>
-      </w:r>
-      <w:proofErr w:type="spellStart"/>
-      <w:r>
-        <w:rPr>
-          <w:rFonts w:ascii="Arial" w:hAnsi="Arial" w:cs="Arial"/>
-          <w:color w:val="000000"/>
-          <w:sz w:val="22"/>
-          <w:szCs w:val="22"/>
-        </w:rPr>
-        <w:t>requests</w:t>
-      </w:r>
-      <w:proofErr w:type="spellEnd"/>
-      <w:r>
-        <w:rPr>
-          <w:rFonts w:ascii="Arial" w:hAnsi="Arial" w:cs="Arial"/>
-          <w:color w:val="000000"/>
-          <w:sz w:val="22"/>
-          <w:szCs w:val="22"/>
-        </w:rPr>
-        <w:t xml:space="preserve">, typisk arbejder man med GET </w:t>
-      </w:r>
-      <w:proofErr w:type="spellStart"/>
-      <w:r>
-        <w:rPr>
-          <w:rFonts w:ascii="Arial" w:hAnsi="Arial" w:cs="Arial"/>
-          <w:color w:val="000000"/>
-          <w:sz w:val="22"/>
-          <w:szCs w:val="22"/>
-        </w:rPr>
-        <w:t>requests</w:t>
-      </w:r>
-      <w:proofErr w:type="spellEnd"/>
-      <w:r>
-        <w:rPr>
-          <w:rFonts w:ascii="Arial" w:hAnsi="Arial" w:cs="Arial"/>
-          <w:color w:val="000000"/>
-          <w:sz w:val="22"/>
-          <w:szCs w:val="22"/>
-        </w:rPr>
-        <w:t xml:space="preserve"> som henter information fra en server, eksempelvis når du indlæser en hjemmeside og POST </w:t>
-      </w:r>
-      <w:proofErr w:type="spellStart"/>
-      <w:r>
-        <w:rPr>
-          <w:rFonts w:ascii="Arial" w:hAnsi="Arial" w:cs="Arial"/>
-          <w:color w:val="000000"/>
-          <w:sz w:val="22"/>
-          <w:szCs w:val="22"/>
-        </w:rPr>
-        <w:t>requests</w:t>
-      </w:r>
-      <w:proofErr w:type="spellEnd"/>
-      <w:r>
-        <w:rPr>
-          <w:rFonts w:ascii="Arial" w:hAnsi="Arial" w:cs="Arial"/>
-          <w:color w:val="000000"/>
-          <w:sz w:val="22"/>
-          <w:szCs w:val="22"/>
-        </w:rPr>
-        <w:t xml:space="preserve"> som sender data til en server, eksempelvis når du logger ind på en side, så bliver der sendt en POST </w:t>
-      </w:r>
-      <w:proofErr w:type="spellStart"/>
-      <w:r>
-        <w:rPr>
-          <w:rFonts w:ascii="Arial" w:hAnsi="Arial" w:cs="Arial"/>
-          <w:color w:val="000000"/>
-          <w:sz w:val="22"/>
-          <w:szCs w:val="22"/>
-        </w:rPr>
-        <w:t>request</w:t>
-      </w:r>
-      <w:proofErr w:type="spellEnd"/>
-      <w:r>
-        <w:rPr>
-          <w:rFonts w:ascii="Arial" w:hAnsi="Arial" w:cs="Arial"/>
-          <w:color w:val="000000"/>
-          <w:sz w:val="22"/>
-          <w:szCs w:val="22"/>
-        </w:rPr>
-        <w:t xml:space="preserve"> med dine informationer. Der er dog også andre former for </w:t>
-      </w:r>
-      <w:proofErr w:type="spellStart"/>
-      <w:r>
-        <w:rPr>
-          <w:rFonts w:ascii="Arial" w:hAnsi="Arial" w:cs="Arial"/>
-          <w:color w:val="000000"/>
-          <w:sz w:val="22"/>
-          <w:szCs w:val="22"/>
-        </w:rPr>
-        <w:t>requests</w:t>
-      </w:r>
-      <w:proofErr w:type="spellEnd"/>
-      <w:r>
-        <w:rPr>
-          <w:rFonts w:ascii="Arial" w:hAnsi="Arial" w:cs="Arial"/>
-          <w:color w:val="000000"/>
-          <w:sz w:val="22"/>
-          <w:szCs w:val="22"/>
-        </w:rPr>
-        <w:t xml:space="preserve"> så som PUT og DELETE.</w:t>
+        <w:t>Der er flere forskellige former for HTTP requests, typisk arbejder man med GET requests som henter information fra en server, eksempelvis når du indlæser en hjemmeside og POST requests som sender data til en server, eksempelvis når du logger ind på en side, så bliver der sendt en POST request med dine informationer. Der er dog også andre former for requests så som PUT og DELETE.</w:t>
       </w:r>
     </w:p>
     <w:p>
@@ -1436,253 +998,7 @@
           <w:sz w:val="22"/>
           <w:szCs w:val="22"/>
         </w:rPr>
-        <w:t xml:space="preserve">Under motorhjelmen anvender HTTP igen lag 4 protokollen TCP (Transfer Control Protocol) for at oprette forbindelsen og sende </w:t>
-      </w:r>
-      <w:proofErr w:type="spellStart"/>
-      <w:r>
-        <w:rPr>
-          <w:rFonts w:ascii="Arial" w:hAnsi="Arial" w:cs="Arial"/>
-          <w:color w:val="000000"/>
-          <w:sz w:val="22"/>
-          <w:szCs w:val="22"/>
-        </w:rPr>
-        <w:t>dataen</w:t>
-      </w:r>
-      <w:proofErr w:type="spellEnd"/>
-      <w:r>
-        <w:rPr>
-          <w:rFonts w:ascii="Arial" w:hAnsi="Arial" w:cs="Arial"/>
-          <w:color w:val="000000"/>
-          <w:sz w:val="22"/>
-          <w:szCs w:val="22"/>
-        </w:rPr>
-        <w:t xml:space="preserve"> med, HTTP handler altså mere om hvordan </w:t>
-      </w:r>
-      <w:proofErr w:type="spellStart"/>
-      <w:r>
-        <w:rPr>
-          <w:rFonts w:ascii="Arial" w:hAnsi="Arial" w:cs="Arial"/>
-          <w:color w:val="000000"/>
-          <w:sz w:val="22"/>
-          <w:szCs w:val="22"/>
-        </w:rPr>
-        <w:t>dataen</w:t>
-      </w:r>
-      <w:proofErr w:type="spellEnd"/>
-      <w:r>
-        <w:rPr>
-          <w:rFonts w:ascii="Arial" w:hAnsi="Arial" w:cs="Arial"/>
-          <w:color w:val="000000"/>
-          <w:sz w:val="22"/>
-          <w:szCs w:val="22"/>
-        </w:rPr>
-        <w:t xml:space="preserve"> bliver pakket så den er ”spiselig” af server/</w:t>
-      </w:r>
-      <w:proofErr w:type="spellStart"/>
-      <w:r>
-        <w:rPr>
-          <w:rFonts w:ascii="Arial" w:hAnsi="Arial" w:cs="Arial"/>
-          <w:color w:val="000000"/>
-          <w:sz w:val="22"/>
-          <w:szCs w:val="22"/>
-        </w:rPr>
-        <w:t>client</w:t>
-      </w:r>
-      <w:proofErr w:type="spellEnd"/>
-      <w:r>
-        <w:rPr>
-          <w:rFonts w:ascii="Arial" w:hAnsi="Arial" w:cs="Arial"/>
-          <w:color w:val="000000"/>
-          <w:sz w:val="22"/>
-          <w:szCs w:val="22"/>
-        </w:rPr>
-        <w:t xml:space="preserve"> end den handler om hvordan </w:t>
-      </w:r>
-      <w:proofErr w:type="spellStart"/>
-      <w:r>
-        <w:rPr>
-          <w:rFonts w:ascii="Arial" w:hAnsi="Arial" w:cs="Arial"/>
-          <w:color w:val="000000"/>
-          <w:sz w:val="22"/>
-          <w:szCs w:val="22"/>
-        </w:rPr>
-        <w:t>dataen</w:t>
-      </w:r>
-      <w:proofErr w:type="spellEnd"/>
-      <w:r>
-        <w:rPr>
-          <w:rFonts w:ascii="Arial" w:hAnsi="Arial" w:cs="Arial"/>
-          <w:color w:val="000000"/>
-          <w:sz w:val="22"/>
-          <w:szCs w:val="22"/>
-        </w:rPr>
-        <w:t xml:space="preserve"> bliver overført</w:t>
-      </w:r>
-    </w:p>
-    <w:p>
-      <w:pPr>
-        <w:pStyle w:val="NormalWeb"/>
-        <w:spacing w:before="0" w:beforeAutospacing="0" w:after="0" w:afterAutospacing="0"/>
-        <w:ind w:left="1440"/>
-        <w:textAlignment w:val="baseline"/>
-        <w:rPr>
-          <w:rFonts w:ascii="Arial" w:hAnsi="Arial" w:cs="Arial"/>
-          <w:color w:val="000000"/>
-          <w:sz w:val="22"/>
-          <w:szCs w:val="22"/>
-        </w:rPr>
-      </w:pPr>
-    </w:p>
-    <w:p>
-      <w:pPr>
-        <w:pStyle w:val="NormalWeb"/>
-        <w:ind w:left="1440"/>
-        <w:textAlignment w:val="baseline"/>
-        <w:rPr>
-          <w:rFonts w:ascii="Arial" w:hAnsi="Arial" w:cs="Arial"/>
-          <w:b/>
-          <w:bCs/>
-          <w:color w:val="000000"/>
-          <w:sz w:val="28"/>
-          <w:szCs w:val="28"/>
-        </w:rPr>
-      </w:pPr>
-      <w:r>
-        <w:rPr>
-          <w:rFonts w:ascii="Arial" w:hAnsi="Arial" w:cs="Arial"/>
-          <w:b/>
-          <w:bCs/>
-          <w:color w:val="000000"/>
-          <w:sz w:val="28"/>
-          <w:szCs w:val="28"/>
-        </w:rPr>
-        <w:lastRenderedPageBreak/>
-        <w:t>Docker</w:t>
-      </w:r>
-    </w:p>
-    <w:p>
-      <w:pPr>
-        <w:pStyle w:val="NormalWeb"/>
-        <w:ind w:left="1440"/>
-        <w:textAlignment w:val="baseline"/>
-        <w:rPr>
-          <w:rFonts w:ascii="Arial" w:hAnsi="Arial" w:cs="Arial"/>
-          <w:color w:val="000000"/>
-          <w:sz w:val="22"/>
-          <w:szCs w:val="22"/>
-        </w:rPr>
-      </w:pPr>
-      <w:r>
-        <w:rPr>
-          <w:rFonts w:ascii="Arial" w:hAnsi="Arial" w:cs="Arial"/>
-          <w:color w:val="000000"/>
-          <w:sz w:val="22"/>
-          <w:szCs w:val="22"/>
-        </w:rPr>
-        <w:t xml:space="preserve">Vi havde snakket om brugen af </w:t>
-      </w:r>
-      <w:proofErr w:type="spellStart"/>
-      <w:r>
-        <w:rPr>
-          <w:rFonts w:ascii="Arial" w:hAnsi="Arial" w:cs="Arial"/>
-          <w:color w:val="000000"/>
-          <w:sz w:val="22"/>
-          <w:szCs w:val="22"/>
-        </w:rPr>
-        <w:t>docker</w:t>
-      </w:r>
-      <w:proofErr w:type="spellEnd"/>
-      <w:r>
-        <w:rPr>
-          <w:rFonts w:ascii="Arial" w:hAnsi="Arial" w:cs="Arial"/>
-          <w:color w:val="000000"/>
-          <w:sz w:val="22"/>
-          <w:szCs w:val="22"/>
-        </w:rPr>
-        <w:t xml:space="preserve"> til vores projekt og at det er relevant fordi vi kører en form for </w:t>
-      </w:r>
-      <w:proofErr w:type="spellStart"/>
-      <w:r>
-        <w:rPr>
-          <w:rFonts w:ascii="Arial" w:hAnsi="Arial" w:cs="Arial"/>
-          <w:color w:val="000000"/>
-          <w:sz w:val="22"/>
-          <w:szCs w:val="22"/>
-        </w:rPr>
-        <w:t>microservices</w:t>
-      </w:r>
-      <w:proofErr w:type="spellEnd"/>
-      <w:r>
-        <w:rPr>
-          <w:rFonts w:ascii="Arial" w:hAnsi="Arial" w:cs="Arial"/>
-          <w:color w:val="000000"/>
-          <w:sz w:val="22"/>
-          <w:szCs w:val="22"/>
-        </w:rPr>
-        <w:t xml:space="preserve">. Derfor ville det være oplagt at bruge </w:t>
-      </w:r>
-      <w:proofErr w:type="spellStart"/>
-      <w:r>
-        <w:rPr>
-          <w:rFonts w:ascii="Arial" w:hAnsi="Arial" w:cs="Arial"/>
-          <w:color w:val="000000"/>
-          <w:sz w:val="22"/>
-          <w:szCs w:val="22"/>
-        </w:rPr>
-        <w:t>docker</w:t>
-      </w:r>
-      <w:proofErr w:type="spellEnd"/>
-      <w:r>
-        <w:rPr>
-          <w:rFonts w:ascii="Arial" w:hAnsi="Arial" w:cs="Arial"/>
-          <w:color w:val="000000"/>
-          <w:sz w:val="22"/>
-          <w:szCs w:val="22"/>
-        </w:rPr>
-        <w:t xml:space="preserve"> til at hoste hjemmesiden i en container og </w:t>
-      </w:r>
-      <w:proofErr w:type="spellStart"/>
-      <w:r>
-        <w:rPr>
-          <w:rFonts w:ascii="Arial" w:hAnsi="Arial" w:cs="Arial"/>
-          <w:color w:val="000000"/>
-          <w:sz w:val="22"/>
-          <w:szCs w:val="22"/>
-        </w:rPr>
-        <w:t>API’en</w:t>
-      </w:r>
-      <w:proofErr w:type="spellEnd"/>
-      <w:r>
-        <w:rPr>
-          <w:rFonts w:ascii="Arial" w:hAnsi="Arial" w:cs="Arial"/>
-          <w:color w:val="000000"/>
-          <w:sz w:val="22"/>
-          <w:szCs w:val="22"/>
-        </w:rPr>
-        <w:t xml:space="preserve"> i en anden container. </w:t>
-      </w:r>
-    </w:p>
-    <w:p>
-      <w:pPr>
-        <w:pStyle w:val="NormalWeb"/>
-        <w:spacing w:before="0" w:beforeAutospacing="0" w:after="0" w:afterAutospacing="0"/>
-        <w:ind w:left="1440"/>
-        <w:textAlignment w:val="baseline"/>
-        <w:rPr>
-          <w:rFonts w:ascii="Arial" w:hAnsi="Arial" w:cs="Arial"/>
-          <w:color w:val="000000"/>
-          <w:sz w:val="22"/>
-          <w:szCs w:val="22"/>
-        </w:rPr>
-      </w:pPr>
-      <w:r>
-        <w:rPr>
-          <w:rFonts w:ascii="Arial" w:hAnsi="Arial" w:cs="Arial"/>
-          <w:color w:val="000000"/>
-          <w:sz w:val="22"/>
-          <w:szCs w:val="22"/>
-        </w:rPr>
-        <w:t>Derved skal vi dog bruge multicontainer og som snakkede om i teknologi er det ikke noget man bare lige gør, da det opper kompleksiteten en god del.</w:t>
+        <w:t>Under motorhjelmen anvender HTTP igen lag 4 protokollen TCP (Transfer Control Protocol) for at oprette forbindelsen og sende dataen med, HTTP handler altså mere om hvordan dataen bliver pakket så den er ”spiselig” af server/client end den handler om hvordan dataen bliver overført</w:t>
       </w:r>
       <w:bookmarkStart w:id="0" w:name="_GoBack"/>
       <w:bookmarkEnd w:id="0"/>
@@ -1698,7 +1014,7 @@
 </file>
 
 <file path=word/numbering.xml><?xml version="1.0" encoding="utf-8"?>
-<w:numbering xmlns:wpc="http://schemas.microsoft.com/office/word/2010/wordprocessingCanvas" xmlns:cx="http://schemas.microsoft.com/office/drawing/2014/chartex" xmlns:cx1="http://schemas.microsoft.com/office/drawing/2015/9/8/chartex" xmlns:cx2="http://schemas.microsoft.com/office/drawing/2015/10/21/chartex" xmlns:cx3="http://schemas.microsoft.com/office/drawing/2016/5/9/chartex" xmlns:cx4="http://schemas.microsoft.com/office/drawing/2016/5/10/chartex" xmlns:cx5="http://schemas.microsoft.com/office/drawing/2016/5/11/chartex" xmlns:cx6="http://schemas.microsoft.com/office/drawing/2016/5/12/chartex" xmlns:cx7="http://schemas.microsoft.com/office/drawing/2016/5/13/chartex" xmlns:cx8="http://schemas.microsoft.com/office/drawing/2016/5/14/chartex" xmlns:mc="http://schemas.openxmlformats.org/markup-compatibility/2006" xmlns:aink="http://schemas.microsoft.com/office/drawing/2016/ink" xmlns:am3d="http://schemas.microsoft.com/office/drawing/2017/model3d" xmlns:o="urn:schemas-microsoft-com:office:office" xmlns:r="http://schemas.openxmlformats.org/officeDocument/2006/relationships" xmlns:m="http://schemas.openxmlformats.org/officeDocument/2006/math" xmlns:v="urn:schemas-microsoft-com:vml" xmlns:wp14="http://schemas.microsoft.com/office/word/2010/wordprocessingDrawing" xmlns:wp="http://schemas.openxmlformats.org/drawingml/2006/wordprocessingDrawing" xmlns:w10="urn:schemas-microsoft-com:office:word" xmlns:w="http://schemas.openxmlformats.org/wordprocessingml/2006/main" xmlns:w14="http://schemas.microsoft.com/office/word/2010/wordml" xmlns:w15="http://schemas.microsoft.com/office/word/2012/wordml" xmlns:w16cid="http://schemas.microsoft.com/office/word/2016/wordml/cid" xmlns:w16se="http://schemas.microsoft.com/office/word/2015/wordml/symex" xmlns:wpg="http://schemas.microsoft.com/office/word/2010/wordprocessingGroup" xmlns:wpi="http://schemas.microsoft.com/office/word/2010/wordprocessingInk" xmlns:wne="http://schemas.microsoft.com/office/word/2006/wordml" xmlns:wps="http://schemas.microsoft.com/office/word/2010/wordprocessingShape" mc:Ignorable="w14 w15 w16se w16cid wp14">
+<w:numbering xmlns:wpc="http://schemas.microsoft.com/office/word/2010/wordprocessingCanvas" xmlns:mc="http://schemas.openxmlformats.org/markup-compatibility/2006" xmlns:o="urn:schemas-microsoft-com:office:office" xmlns:r="http://schemas.openxmlformats.org/officeDocument/2006/relationships" xmlns:m="http://schemas.openxmlformats.org/officeDocument/2006/math" xmlns:v="urn:schemas-microsoft-com:vml" xmlns:wp14="http://schemas.microsoft.com/office/word/2010/wordprocessingDrawing" xmlns:wp="http://schemas.openxmlformats.org/drawingml/2006/wordprocessingDrawing" xmlns:w10="urn:schemas-microsoft-com:office:word" xmlns:w="http://schemas.openxmlformats.org/wordprocessingml/2006/main" xmlns:w14="http://schemas.microsoft.com/office/word/2010/wordml" xmlns:w15="http://schemas.microsoft.com/office/word/2012/wordml" xmlns:wpg="http://schemas.microsoft.com/office/word/2010/wordprocessingGroup" xmlns:wpi="http://schemas.microsoft.com/office/word/2010/wordprocessingInk" xmlns:wne="http://schemas.microsoft.com/office/word/2006/wordml" xmlns:wps="http://schemas.microsoft.com/office/word/2010/wordprocessingShape" mc:Ignorable="w14 w15 wp14">
   <w:abstractNum w:abstractNumId="0" w15:restartNumberingAfterBreak="0">
     <w:nsid w:val="72C30484"/>
     <w:multiLevelType w:val="multilevel"/>
@@ -1858,7 +1174,7 @@
 </file>
 
 <file path=word/styles.xml><?xml version="1.0" encoding="utf-8"?>
-<w:styles xmlns:mc="http://schemas.openxmlformats.org/markup-compatibility/2006" xmlns:r="http://schemas.openxmlformats.org/officeDocument/2006/relationships" xmlns:w="http://schemas.openxmlformats.org/wordprocessingml/2006/main" xmlns:w14="http://schemas.microsoft.com/office/word/2010/wordml" xmlns:w15="http://schemas.microsoft.com/office/word/2012/wordml" xmlns:w16cid="http://schemas.microsoft.com/office/word/2016/wordml/cid" xmlns:w16se="http://schemas.microsoft.com/office/word/2015/wordml/symex" mc:Ignorable="w14 w15 w16se w16cid">
+<w:styles xmlns:mc="http://schemas.openxmlformats.org/markup-compatibility/2006" xmlns:r="http://schemas.openxmlformats.org/officeDocument/2006/relationships" xmlns:w="http://schemas.openxmlformats.org/wordprocessingml/2006/main" xmlns:w14="http://schemas.microsoft.com/office/word/2010/wordml" xmlns:w15="http://schemas.microsoft.com/office/word/2012/wordml" mc:Ignorable="w14 w15">
   <w:docDefaults>
     <w:rPrDefault>
       <w:rPr>
@@ -1874,7 +1190,7 @@
       </w:pPr>
     </w:pPrDefault>
   </w:docDefaults>
-  <w:latentStyles w:defLockedState="0" w:defUIPriority="99" w:defSemiHidden="0" w:defUnhideWhenUsed="0" w:defQFormat="0" w:count="376">
+  <w:latentStyles w:defLockedState="0" w:defUIPriority="99" w:defSemiHidden="0" w:defUnhideWhenUsed="0" w:defQFormat="0" w:count="371">
     <w:lsdException w:name="Normal" w:uiPriority="0" w:qFormat="1"/>
     <w:lsdException w:name="heading 1" w:uiPriority="9" w:qFormat="1"/>
     <w:lsdException w:name="heading 2" w:semiHidden="1" w:uiPriority="9" w:unhideWhenUsed="1" w:qFormat="1"/>
@@ -1980,6 +1296,7 @@
     <w:lsdException w:name="HTML Sample" w:semiHidden="1" w:unhideWhenUsed="1"/>
     <w:lsdException w:name="HTML Typewriter" w:semiHidden="1" w:unhideWhenUsed="1"/>
     <w:lsdException w:name="HTML Variable" w:semiHidden="1" w:unhideWhenUsed="1"/>
+    <w:lsdException w:name="Normal Table" w:semiHidden="1" w:unhideWhenUsed="1"/>
     <w:lsdException w:name="annotation subject" w:semiHidden="1" w:unhideWhenUsed="1"/>
     <w:lsdException w:name="No List" w:semiHidden="1" w:unhideWhenUsed="1"/>
     <w:lsdException w:name="Outline List 1" w:semiHidden="1" w:unhideWhenUsed="1"/>
@@ -2022,8 +1339,11 @@
     <w:lsdException w:name="Table Contemporary" w:semiHidden="1" w:unhideWhenUsed="1"/>
     <w:lsdException w:name="Table Elegant" w:semiHidden="1" w:unhideWhenUsed="1"/>
     <w:lsdException w:name="Table Professional" w:semiHidden="1" w:unhideWhenUsed="1"/>
+    <w:lsdException w:name="Table Subtle 1" w:semiHidden="1" w:unhideWhenUsed="1"/>
     <w:lsdException w:name="Table Subtle 2" w:semiHidden="1" w:unhideWhenUsed="1"/>
     <w:lsdException w:name="Table Web 1" w:semiHidden="1" w:unhideWhenUsed="1"/>
+    <w:lsdException w:name="Table Web 2" w:semiHidden="1" w:unhideWhenUsed="1"/>
+    <w:lsdException w:name="Table Web 3" w:semiHidden="1" w:unhideWhenUsed="1"/>
     <w:lsdException w:name="Balloon Text" w:semiHidden="1" w:unhideWhenUsed="1"/>
     <w:lsdException w:name="Table Grid" w:uiPriority="39"/>
     <w:lsdException w:name="Table Theme" w:semiHidden="1" w:unhideWhenUsed="1"/>
@@ -2242,11 +1562,6 @@
     <w:lsdException w:name="List Table 5 Dark Accent 6" w:uiPriority="50"/>
     <w:lsdException w:name="List Table 6 Colorful Accent 6" w:uiPriority="51"/>
     <w:lsdException w:name="List Table 7 Colorful Accent 6" w:uiPriority="52"/>
-    <w:lsdException w:name="Mention" w:semiHidden="1" w:unhideWhenUsed="1"/>
-    <w:lsdException w:name="Smart Hyperlink" w:semiHidden="1" w:unhideWhenUsed="1"/>
-    <w:lsdException w:name="Hashtag" w:semiHidden="1" w:unhideWhenUsed="1"/>
-    <w:lsdException w:name="Unresolved Mention" w:semiHidden="1" w:unhideWhenUsed="1"/>
-    <w:lsdException w:name="Smart Link" w:semiHidden="1" w:unhideWhenUsed="1"/>
   </w:latentStyles>
   <w:style w:type="paragraph" w:default="1" w:styleId="Normal">
     <w:name w:val="Normal"/>

</xml_diff>

<commit_message>
Ændring i teknologi doc
</commit_message>
<xml_diff>
--- a/Teknologi.docx
+++ b/Teknologi.docx
@@ -1,6 +1,6 @@
 
 <file path=word/document.xml><?xml version="1.0" encoding="utf-8"?>
-<w:document xmlns:wpc="http://schemas.microsoft.com/office/word/2010/wordprocessingCanvas" xmlns:mc="http://schemas.openxmlformats.org/markup-compatibility/2006" xmlns:o="urn:schemas-microsoft-com:office:office" xmlns:r="http://schemas.openxmlformats.org/officeDocument/2006/relationships" xmlns:m="http://schemas.openxmlformats.org/officeDocument/2006/math" xmlns:v="urn:schemas-microsoft-com:vml" xmlns:wp14="http://schemas.microsoft.com/office/word/2010/wordprocessingDrawing" xmlns:wp="http://schemas.openxmlformats.org/drawingml/2006/wordprocessingDrawing" xmlns:w10="urn:schemas-microsoft-com:office:word" xmlns:w="http://schemas.openxmlformats.org/wordprocessingml/2006/main" xmlns:w14="http://schemas.microsoft.com/office/word/2010/wordml" xmlns:w15="http://schemas.microsoft.com/office/word/2012/wordml" xmlns:wpg="http://schemas.microsoft.com/office/word/2010/wordprocessingGroup" xmlns:wpi="http://schemas.microsoft.com/office/word/2010/wordprocessingInk" xmlns:wne="http://schemas.microsoft.com/office/word/2006/wordml" xmlns:wps="http://schemas.microsoft.com/office/word/2010/wordprocessingShape" mc:Ignorable="w14 w15 wp14">
+<w:document xmlns:wpc="http://schemas.microsoft.com/office/word/2010/wordprocessingCanvas" xmlns:cx="http://schemas.microsoft.com/office/drawing/2014/chartex" xmlns:cx1="http://schemas.microsoft.com/office/drawing/2015/9/8/chartex" xmlns:cx2="http://schemas.microsoft.com/office/drawing/2015/10/21/chartex" xmlns:cx3="http://schemas.microsoft.com/office/drawing/2016/5/9/chartex" xmlns:cx4="http://schemas.microsoft.com/office/drawing/2016/5/10/chartex" xmlns:cx5="http://schemas.microsoft.com/office/drawing/2016/5/11/chartex" xmlns:cx6="http://schemas.microsoft.com/office/drawing/2016/5/12/chartex" xmlns:cx7="http://schemas.microsoft.com/office/drawing/2016/5/13/chartex" xmlns:cx8="http://schemas.microsoft.com/office/drawing/2016/5/14/chartex" xmlns:mc="http://schemas.openxmlformats.org/markup-compatibility/2006" xmlns:aink="http://schemas.microsoft.com/office/drawing/2016/ink" xmlns:am3d="http://schemas.microsoft.com/office/drawing/2017/model3d" xmlns:o="urn:schemas-microsoft-com:office:office" xmlns:r="http://schemas.openxmlformats.org/officeDocument/2006/relationships" xmlns:m="http://schemas.openxmlformats.org/officeDocument/2006/math" xmlns:v="urn:schemas-microsoft-com:vml" xmlns:wp14="http://schemas.microsoft.com/office/word/2010/wordprocessingDrawing" xmlns:wp="http://schemas.openxmlformats.org/drawingml/2006/wordprocessingDrawing" xmlns:w10="urn:schemas-microsoft-com:office:word" xmlns:w="http://schemas.openxmlformats.org/wordprocessingml/2006/main" xmlns:w14="http://schemas.microsoft.com/office/word/2010/wordml" xmlns:w15="http://schemas.microsoft.com/office/word/2012/wordml" xmlns:w16cid="http://schemas.microsoft.com/office/word/2016/wordml/cid" xmlns:w16se="http://schemas.microsoft.com/office/word/2015/wordml/symex" xmlns:wpg="http://schemas.microsoft.com/office/word/2010/wordprocessingGroup" xmlns:wpi="http://schemas.microsoft.com/office/word/2010/wordprocessingInk" xmlns:wne="http://schemas.microsoft.com/office/word/2006/wordml" xmlns:wps="http://schemas.microsoft.com/office/word/2010/wordprocessingShape" mc:Ignorable="w14 w15 w16se w16cid wp14">
   <w:body>
     <w:p>
       <w:pPr>
@@ -142,7 +142,67 @@
           <w:sz w:val="22"/>
           <w:szCs w:val="22"/>
         </w:rPr>
-        <w:t xml:space="preserve">Også kaldet PDU’er er lidt ligesom et brev eller en pakke, den har i Afsender og modtager på sig i form af IP adressen. MAC adressen bruges til at fortælle hvor pakken skal hen næste gang for at komme til dens destination. Når vi pusher til github bliver der sendt en PDU fra vores computer til Githubs server. </w:t>
+        <w:t xml:space="preserve">Også kaldet </w:t>
+      </w:r>
+      <w:proofErr w:type="spellStart"/>
+      <w:r>
+        <w:rPr>
+          <w:rFonts w:ascii="Arial" w:hAnsi="Arial" w:cs="Arial"/>
+          <w:color w:val="000000"/>
+          <w:sz w:val="22"/>
+          <w:szCs w:val="22"/>
+        </w:rPr>
+        <w:t>PDU’er</w:t>
+      </w:r>
+      <w:proofErr w:type="spellEnd"/>
+      <w:r>
+        <w:rPr>
+          <w:rFonts w:ascii="Arial" w:hAnsi="Arial" w:cs="Arial"/>
+          <w:color w:val="000000"/>
+          <w:sz w:val="22"/>
+          <w:szCs w:val="22"/>
+        </w:rPr>
+        <w:t xml:space="preserve"> er lidt ligesom et brev eller en pakke, den har i Afsender og modtager på sig i form af IP adressen. MAC adressen bruges til at fortælle hvor pakken skal hen næste gang for at komme til dens destination. Når vi pusher til </w:t>
+      </w:r>
+      <w:proofErr w:type="spellStart"/>
+      <w:r>
+        <w:rPr>
+          <w:rFonts w:ascii="Arial" w:hAnsi="Arial" w:cs="Arial"/>
+          <w:color w:val="000000"/>
+          <w:sz w:val="22"/>
+          <w:szCs w:val="22"/>
+        </w:rPr>
+        <w:t>github</w:t>
+      </w:r>
+      <w:proofErr w:type="spellEnd"/>
+      <w:r>
+        <w:rPr>
+          <w:rFonts w:ascii="Arial" w:hAnsi="Arial" w:cs="Arial"/>
+          <w:color w:val="000000"/>
+          <w:sz w:val="22"/>
+          <w:szCs w:val="22"/>
+        </w:rPr>
+        <w:t xml:space="preserve"> bliver der sendt en PDU fra vores computer til </w:t>
+      </w:r>
+      <w:proofErr w:type="spellStart"/>
+      <w:r>
+        <w:rPr>
+          <w:rFonts w:ascii="Arial" w:hAnsi="Arial" w:cs="Arial"/>
+          <w:color w:val="000000"/>
+          <w:sz w:val="22"/>
+          <w:szCs w:val="22"/>
+        </w:rPr>
+        <w:t>Githubs</w:t>
+      </w:r>
+      <w:proofErr w:type="spellEnd"/>
+      <w:r>
+        <w:rPr>
+          <w:rFonts w:ascii="Arial" w:hAnsi="Arial" w:cs="Arial"/>
+          <w:color w:val="000000"/>
+          <w:sz w:val="22"/>
+          <w:szCs w:val="22"/>
+        </w:rPr>
+        <w:t xml:space="preserve"> server. </w:t>
       </w:r>
     </w:p>
     <w:p>
@@ -212,7 +272,47 @@
           <w:sz w:val="22"/>
           <w:szCs w:val="22"/>
         </w:rPr>
-        <w:t xml:space="preserve"> netværks traffikken, selvom vi ikke har direkte kontakt med disse protokoller kan det være gavnligt at kende lidt til dem, især HTTP da det er den protokol vi har en chance for reelt set at komme i kontakt med igennem en HttpContext.</w:t>
+        <w:t xml:space="preserve"> netværks </w:t>
+      </w:r>
+      <w:proofErr w:type="spellStart"/>
+      <w:r>
+        <w:rPr>
+          <w:rFonts w:ascii="Arial" w:hAnsi="Arial" w:cs="Arial"/>
+          <w:color w:val="000000"/>
+          <w:sz w:val="22"/>
+          <w:szCs w:val="22"/>
+        </w:rPr>
+        <w:t>traffikken</w:t>
+      </w:r>
+      <w:proofErr w:type="spellEnd"/>
+      <w:r>
+        <w:rPr>
+          <w:rFonts w:ascii="Arial" w:hAnsi="Arial" w:cs="Arial"/>
+          <w:color w:val="000000"/>
+          <w:sz w:val="22"/>
+          <w:szCs w:val="22"/>
+        </w:rPr>
+        <w:t xml:space="preserve">, selvom vi ikke har direkte kontakt med disse protokoller kan det være gavnligt at kende lidt til dem, især HTTP da det er den protokol vi har en chance for reelt set at komme i kontakt med igennem en </w:t>
+      </w:r>
+      <w:proofErr w:type="spellStart"/>
+      <w:r>
+        <w:rPr>
+          <w:rFonts w:ascii="Arial" w:hAnsi="Arial" w:cs="Arial"/>
+          <w:color w:val="000000"/>
+          <w:sz w:val="22"/>
+          <w:szCs w:val="22"/>
+        </w:rPr>
+        <w:t>HttpContext</w:t>
+      </w:r>
+      <w:proofErr w:type="spellEnd"/>
+      <w:r>
+        <w:rPr>
+          <w:rFonts w:ascii="Arial" w:hAnsi="Arial" w:cs="Arial"/>
+          <w:color w:val="000000"/>
+          <w:sz w:val="22"/>
+          <w:szCs w:val="22"/>
+        </w:rPr>
+        <w:t>.</w:t>
       </w:r>
     </w:p>
     <w:p>
@@ -264,7 +364,27 @@
           <w:sz w:val="22"/>
           <w:szCs w:val="22"/>
         </w:rPr>
-        <w:t>Wide Area Network, i bund og grund et andet term for internettet som vi kender det, eftersom vores produkt er hostet og tilgængeligt på internettet er det klart at vi arbejder med WAN</w:t>
+        <w:t xml:space="preserve">Wide </w:t>
+      </w:r>
+      <w:proofErr w:type="spellStart"/>
+      <w:r>
+        <w:rPr>
+          <w:rFonts w:ascii="Arial" w:hAnsi="Arial" w:cs="Arial"/>
+          <w:color w:val="000000"/>
+          <w:sz w:val="22"/>
+          <w:szCs w:val="22"/>
+        </w:rPr>
+        <w:t>Area</w:t>
+      </w:r>
+      <w:proofErr w:type="spellEnd"/>
+      <w:r>
+        <w:rPr>
+          <w:rFonts w:ascii="Arial" w:hAnsi="Arial" w:cs="Arial"/>
+          <w:color w:val="000000"/>
+          <w:sz w:val="22"/>
+          <w:szCs w:val="22"/>
+        </w:rPr>
+        <w:t xml:space="preserve"> Network, i bund og grund et andet term for internettet som vi kender det, eftersom vores produkt er hostet og tilgængeligt på internettet er det klart at vi arbejder med WAN</w:t>
       </w:r>
     </w:p>
     <w:p>
@@ -316,7 +436,147 @@
           <w:sz w:val="22"/>
           <w:szCs w:val="22"/>
         </w:rPr>
-        <w:t>Hyper Text Transfer Protocol, er den lag 7 protokol som oftest anvendes til at kommunikerer med webservers. Hyper text kommer fra at det ikke blot er text som kan sendes med HTTP, men også filer. Beskeder der sendes med HTTP kaldes også et request, og et requests indeholder ikke kun data, men også en header der beskriver dataen, og andet indformation omkring kommunikationen, sådan en header kan se ud som følgende:</w:t>
+        <w:t xml:space="preserve">Hyper </w:t>
+      </w:r>
+      <w:proofErr w:type="spellStart"/>
+      <w:r>
+        <w:rPr>
+          <w:rFonts w:ascii="Arial" w:hAnsi="Arial" w:cs="Arial"/>
+          <w:color w:val="000000"/>
+          <w:sz w:val="22"/>
+          <w:szCs w:val="22"/>
+        </w:rPr>
+        <w:t>Text</w:t>
+      </w:r>
+      <w:proofErr w:type="spellEnd"/>
+      <w:r>
+        <w:rPr>
+          <w:rFonts w:ascii="Arial" w:hAnsi="Arial" w:cs="Arial"/>
+          <w:color w:val="000000"/>
+          <w:sz w:val="22"/>
+          <w:szCs w:val="22"/>
+        </w:rPr>
+        <w:t xml:space="preserve"> Transfer Protocol, er den lag 7 protokol som oftest anvendes til at kommunikerer med webservers. Hyper </w:t>
+      </w:r>
+      <w:proofErr w:type="spellStart"/>
+      <w:r>
+        <w:rPr>
+          <w:rFonts w:ascii="Arial" w:hAnsi="Arial" w:cs="Arial"/>
+          <w:color w:val="000000"/>
+          <w:sz w:val="22"/>
+          <w:szCs w:val="22"/>
+        </w:rPr>
+        <w:t>text</w:t>
+      </w:r>
+      <w:proofErr w:type="spellEnd"/>
+      <w:r>
+        <w:rPr>
+          <w:rFonts w:ascii="Arial" w:hAnsi="Arial" w:cs="Arial"/>
+          <w:color w:val="000000"/>
+          <w:sz w:val="22"/>
+          <w:szCs w:val="22"/>
+        </w:rPr>
+        <w:t xml:space="preserve"> kommer fra at det ikke blot er </w:t>
+      </w:r>
+      <w:proofErr w:type="spellStart"/>
+      <w:r>
+        <w:rPr>
+          <w:rFonts w:ascii="Arial" w:hAnsi="Arial" w:cs="Arial"/>
+          <w:color w:val="000000"/>
+          <w:sz w:val="22"/>
+          <w:szCs w:val="22"/>
+        </w:rPr>
+        <w:t>text</w:t>
+      </w:r>
+      <w:proofErr w:type="spellEnd"/>
+      <w:r>
+        <w:rPr>
+          <w:rFonts w:ascii="Arial" w:hAnsi="Arial" w:cs="Arial"/>
+          <w:color w:val="000000"/>
+          <w:sz w:val="22"/>
+          <w:szCs w:val="22"/>
+        </w:rPr>
+        <w:t xml:space="preserve"> som kan sendes med HTTP, men også filer. Beskeder der sendes med HTTP kaldes også et </w:t>
+      </w:r>
+      <w:proofErr w:type="spellStart"/>
+      <w:r>
+        <w:rPr>
+          <w:rFonts w:ascii="Arial" w:hAnsi="Arial" w:cs="Arial"/>
+          <w:color w:val="000000"/>
+          <w:sz w:val="22"/>
+          <w:szCs w:val="22"/>
+        </w:rPr>
+        <w:t>request</w:t>
+      </w:r>
+      <w:proofErr w:type="spellEnd"/>
+      <w:r>
+        <w:rPr>
+          <w:rFonts w:ascii="Arial" w:hAnsi="Arial" w:cs="Arial"/>
+          <w:color w:val="000000"/>
+          <w:sz w:val="22"/>
+          <w:szCs w:val="22"/>
+        </w:rPr>
+        <w:t xml:space="preserve">, og et </w:t>
+      </w:r>
+      <w:proofErr w:type="spellStart"/>
+      <w:r>
+        <w:rPr>
+          <w:rFonts w:ascii="Arial" w:hAnsi="Arial" w:cs="Arial"/>
+          <w:color w:val="000000"/>
+          <w:sz w:val="22"/>
+          <w:szCs w:val="22"/>
+        </w:rPr>
+        <w:t>requests</w:t>
+      </w:r>
+      <w:proofErr w:type="spellEnd"/>
+      <w:r>
+        <w:rPr>
+          <w:rFonts w:ascii="Arial" w:hAnsi="Arial" w:cs="Arial"/>
+          <w:color w:val="000000"/>
+          <w:sz w:val="22"/>
+          <w:szCs w:val="22"/>
+        </w:rPr>
+        <w:t xml:space="preserve"> indeholder ikke kun data, men også en header der beskriver </w:t>
+      </w:r>
+      <w:proofErr w:type="spellStart"/>
+      <w:r>
+        <w:rPr>
+          <w:rFonts w:ascii="Arial" w:hAnsi="Arial" w:cs="Arial"/>
+          <w:color w:val="000000"/>
+          <w:sz w:val="22"/>
+          <w:szCs w:val="22"/>
+        </w:rPr>
+        <w:t>dataen</w:t>
+      </w:r>
+      <w:proofErr w:type="spellEnd"/>
+      <w:r>
+        <w:rPr>
+          <w:rFonts w:ascii="Arial" w:hAnsi="Arial" w:cs="Arial"/>
+          <w:color w:val="000000"/>
+          <w:sz w:val="22"/>
+          <w:szCs w:val="22"/>
+        </w:rPr>
+        <w:t xml:space="preserve">, og andet </w:t>
+      </w:r>
+      <w:proofErr w:type="spellStart"/>
+      <w:r>
+        <w:rPr>
+          <w:rFonts w:ascii="Arial" w:hAnsi="Arial" w:cs="Arial"/>
+          <w:color w:val="000000"/>
+          <w:sz w:val="22"/>
+          <w:szCs w:val="22"/>
+        </w:rPr>
+        <w:t>indformation</w:t>
+      </w:r>
+      <w:proofErr w:type="spellEnd"/>
+      <w:r>
+        <w:rPr>
+          <w:rFonts w:ascii="Arial" w:hAnsi="Arial" w:cs="Arial"/>
+          <w:color w:val="000000"/>
+          <w:sz w:val="22"/>
+          <w:szCs w:val="22"/>
+        </w:rPr>
+        <w:t xml:space="preserve"> omkring kommunikationen, sådan en header kan se ud som følgende:</w:t>
       </w:r>
     </w:p>
     <w:p>
@@ -512,8 +772,20 @@
           <w:szCs w:val="21"/>
           <w:lang w:val="da-DK"/>
         </w:rPr>
-        <w:t>Content-Length</w:t>
-      </w:r>
+        <w:t>Content-</w:t>
+      </w:r>
+      <w:proofErr w:type="spellStart"/>
+      <w:r>
+        <w:rPr>
+          <w:rFonts w:ascii="Courier New" w:eastAsia="Times New Roman" w:hAnsi="Courier New" w:cs="Courier New"/>
+          <w:color w:val="7D9029"/>
+          <w:sz w:val="21"/>
+          <w:szCs w:val="21"/>
+          <w:lang w:val="da-DK"/>
+        </w:rPr>
+        <w:t>Length</w:t>
+      </w:r>
+      <w:proofErr w:type="spellEnd"/>
       <w:r>
         <w:rPr>
           <w:rFonts w:ascii="Courier New" w:eastAsia="Times New Roman" w:hAnsi="Courier New" w:cs="Courier New"/>
@@ -584,8 +856,20 @@
           <w:szCs w:val="21"/>
           <w:lang w:val="da-DK"/>
         </w:rPr>
-        <w:t>Last-Modified</w:t>
-      </w:r>
+        <w:t>Last-</w:t>
+      </w:r>
+      <w:proofErr w:type="spellStart"/>
+      <w:r>
+        <w:rPr>
+          <w:rFonts w:ascii="Courier New" w:eastAsia="Times New Roman" w:hAnsi="Courier New" w:cs="Courier New"/>
+          <w:color w:val="7D9029"/>
+          <w:sz w:val="21"/>
+          <w:szCs w:val="21"/>
+          <w:lang w:val="da-DK"/>
+        </w:rPr>
+        <w:t>Modified</w:t>
+      </w:r>
+      <w:proofErr w:type="spellEnd"/>
       <w:r>
         <w:rPr>
           <w:rFonts w:ascii="Courier New" w:eastAsia="Times New Roman" w:hAnsi="Courier New" w:cs="Courier New"/>
@@ -720,6 +1004,7 @@
           <w:lang w:val="da-DK"/>
         </w:rPr>
       </w:pPr>
+      <w:proofErr w:type="spellStart"/>
       <w:r>
         <w:rPr>
           <w:rFonts w:ascii="Courier New" w:eastAsia="Times New Roman" w:hAnsi="Courier New" w:cs="Courier New"/>
@@ -730,6 +1015,7 @@
         </w:rPr>
         <w:t>ETag</w:t>
       </w:r>
+      <w:proofErr w:type="spellEnd"/>
       <w:r>
         <w:rPr>
           <w:rFonts w:ascii="Courier New" w:eastAsia="Times New Roman" w:hAnsi="Courier New" w:cs="Courier New"/>
@@ -892,8 +1178,20 @@
           <w:szCs w:val="21"/>
           <w:lang w:val="da-DK"/>
         </w:rPr>
-        <w:t xml:space="preserve"> close</w:t>
-      </w:r>
+        <w:t xml:space="preserve"> </w:t>
+      </w:r>
+      <w:proofErr w:type="spellStart"/>
+      <w:r>
+        <w:rPr>
+          <w:rFonts w:ascii="Courier New" w:eastAsia="Times New Roman" w:hAnsi="Courier New" w:cs="Courier New"/>
+          <w:color w:val="000000"/>
+          <w:sz w:val="21"/>
+          <w:szCs w:val="21"/>
+          <w:lang w:val="da-DK"/>
+        </w:rPr>
+        <w:t>close</w:t>
+      </w:r>
+      <w:proofErr w:type="spellEnd"/>
     </w:p>
     <w:p>
       <w:pPr>
@@ -915,16 +1213,56 @@
           <w:sz w:val="22"/>
           <w:szCs w:val="22"/>
         </w:rPr>
-        <w:t>Her kan det ses at headeren indeholder information omkring type af indhold der bliver</w:t>
-      </w:r>
-      <w:r>
-        <w:rPr>
-          <w:rFonts w:ascii="Arial" w:hAnsi="Arial" w:cs="Arial"/>
-          <w:color w:val="000000"/>
-          <w:sz w:val="22"/>
-          <w:szCs w:val="22"/>
-        </w:rPr>
-        <w:t xml:space="preserve"> sendt, længden og meget andet. Denne header anvendes af parterne i kommunikationen for at kunne behandle dataen korrekt.</w:t>
+        <w:t xml:space="preserve">Her kan det ses at </w:t>
+      </w:r>
+      <w:proofErr w:type="spellStart"/>
+      <w:r>
+        <w:rPr>
+          <w:rFonts w:ascii="Arial" w:hAnsi="Arial" w:cs="Arial"/>
+          <w:color w:val="000000"/>
+          <w:sz w:val="22"/>
+          <w:szCs w:val="22"/>
+        </w:rPr>
+        <w:t>headeren</w:t>
+      </w:r>
+      <w:proofErr w:type="spellEnd"/>
+      <w:r>
+        <w:rPr>
+          <w:rFonts w:ascii="Arial" w:hAnsi="Arial" w:cs="Arial"/>
+          <w:color w:val="000000"/>
+          <w:sz w:val="22"/>
+          <w:szCs w:val="22"/>
+        </w:rPr>
+        <w:t xml:space="preserve"> indeholder information omkring type af indhold der bliver</w:t>
+      </w:r>
+      <w:r>
+        <w:rPr>
+          <w:rFonts w:ascii="Arial" w:hAnsi="Arial" w:cs="Arial"/>
+          <w:color w:val="000000"/>
+          <w:sz w:val="22"/>
+          <w:szCs w:val="22"/>
+        </w:rPr>
+        <w:t xml:space="preserve"> sendt, længden og meget andet. Denne header anvendes af parterne i kommunikationen for at kunne behandle </w:t>
+      </w:r>
+      <w:proofErr w:type="spellStart"/>
+      <w:r>
+        <w:rPr>
+          <w:rFonts w:ascii="Arial" w:hAnsi="Arial" w:cs="Arial"/>
+          <w:color w:val="000000"/>
+          <w:sz w:val="22"/>
+          <w:szCs w:val="22"/>
+        </w:rPr>
+        <w:t>dataen</w:t>
+      </w:r>
+      <w:proofErr w:type="spellEnd"/>
+      <w:r>
+        <w:rPr>
+          <w:rFonts w:ascii="Arial" w:hAnsi="Arial" w:cs="Arial"/>
+          <w:color w:val="000000"/>
+          <w:sz w:val="22"/>
+          <w:szCs w:val="22"/>
+        </w:rPr>
+        <w:t xml:space="preserve"> korrekt.</w:t>
       </w:r>
     </w:p>
     <w:p>
@@ -961,7 +1299,107 @@
           <w:sz w:val="22"/>
           <w:szCs w:val="22"/>
         </w:rPr>
-        <w:t>Der er flere forskellige former for HTTP requests, typisk arbejder man med GET requests som henter information fra en server, eksempelvis når du indlæser en hjemmeside og POST requests som sender data til en server, eksempelvis når du logger ind på en side, så bliver der sendt en POST request med dine informationer. Der er dog også andre former for requests så som PUT og DELETE.</w:t>
+        <w:t xml:space="preserve">Der er flere forskellige former for HTTP </w:t>
+      </w:r>
+      <w:proofErr w:type="spellStart"/>
+      <w:r>
+        <w:rPr>
+          <w:rFonts w:ascii="Arial" w:hAnsi="Arial" w:cs="Arial"/>
+          <w:color w:val="000000"/>
+          <w:sz w:val="22"/>
+          <w:szCs w:val="22"/>
+        </w:rPr>
+        <w:t>requests</w:t>
+      </w:r>
+      <w:proofErr w:type="spellEnd"/>
+      <w:r>
+        <w:rPr>
+          <w:rFonts w:ascii="Arial" w:hAnsi="Arial" w:cs="Arial"/>
+          <w:color w:val="000000"/>
+          <w:sz w:val="22"/>
+          <w:szCs w:val="22"/>
+        </w:rPr>
+        <w:t xml:space="preserve">, typisk arbejder man med GET </w:t>
+      </w:r>
+      <w:proofErr w:type="spellStart"/>
+      <w:r>
+        <w:rPr>
+          <w:rFonts w:ascii="Arial" w:hAnsi="Arial" w:cs="Arial"/>
+          <w:color w:val="000000"/>
+          <w:sz w:val="22"/>
+          <w:szCs w:val="22"/>
+        </w:rPr>
+        <w:t>requests</w:t>
+      </w:r>
+      <w:proofErr w:type="spellEnd"/>
+      <w:r>
+        <w:rPr>
+          <w:rFonts w:ascii="Arial" w:hAnsi="Arial" w:cs="Arial"/>
+          <w:color w:val="000000"/>
+          <w:sz w:val="22"/>
+          <w:szCs w:val="22"/>
+        </w:rPr>
+        <w:t xml:space="preserve"> som henter information fra en server, eksempelvis når du indlæser en hjemmeside og POST </w:t>
+      </w:r>
+      <w:proofErr w:type="spellStart"/>
+      <w:r>
+        <w:rPr>
+          <w:rFonts w:ascii="Arial" w:hAnsi="Arial" w:cs="Arial"/>
+          <w:color w:val="000000"/>
+          <w:sz w:val="22"/>
+          <w:szCs w:val="22"/>
+        </w:rPr>
+        <w:t>requests</w:t>
+      </w:r>
+      <w:proofErr w:type="spellEnd"/>
+      <w:r>
+        <w:rPr>
+          <w:rFonts w:ascii="Arial" w:hAnsi="Arial" w:cs="Arial"/>
+          <w:color w:val="000000"/>
+          <w:sz w:val="22"/>
+          <w:szCs w:val="22"/>
+        </w:rPr>
+        <w:t xml:space="preserve"> som sender data til en server, eksempelvis når du logger ind på en side, så bliver der sendt en POST </w:t>
+      </w:r>
+      <w:proofErr w:type="spellStart"/>
+      <w:r>
+        <w:rPr>
+          <w:rFonts w:ascii="Arial" w:hAnsi="Arial" w:cs="Arial"/>
+          <w:color w:val="000000"/>
+          <w:sz w:val="22"/>
+          <w:szCs w:val="22"/>
+        </w:rPr>
+        <w:t>request</w:t>
+      </w:r>
+      <w:proofErr w:type="spellEnd"/>
+      <w:r>
+        <w:rPr>
+          <w:rFonts w:ascii="Arial" w:hAnsi="Arial" w:cs="Arial"/>
+          <w:color w:val="000000"/>
+          <w:sz w:val="22"/>
+          <w:szCs w:val="22"/>
+        </w:rPr>
+        <w:t xml:space="preserve"> med dine informationer. Der er dog også andre former for </w:t>
+      </w:r>
+      <w:proofErr w:type="spellStart"/>
+      <w:r>
+        <w:rPr>
+          <w:rFonts w:ascii="Arial" w:hAnsi="Arial" w:cs="Arial"/>
+          <w:color w:val="000000"/>
+          <w:sz w:val="22"/>
+          <w:szCs w:val="22"/>
+        </w:rPr>
+        <w:t>requests</w:t>
+      </w:r>
+      <w:proofErr w:type="spellEnd"/>
+      <w:r>
+        <w:rPr>
+          <w:rFonts w:ascii="Arial" w:hAnsi="Arial" w:cs="Arial"/>
+          <w:color w:val="000000"/>
+          <w:sz w:val="22"/>
+          <w:szCs w:val="22"/>
+        </w:rPr>
+        <w:t xml:space="preserve"> så som PUT og DELETE.</w:t>
       </w:r>
     </w:p>
     <w:p>
@@ -998,7 +1436,253 @@
           <w:sz w:val="22"/>
           <w:szCs w:val="22"/>
         </w:rPr>
-        <w:t>Under motorhjelmen anvender HTTP igen lag 4 protokollen TCP (Transfer Control Protocol) for at oprette forbindelsen og sende dataen med, HTTP handler altså mere om hvordan dataen bliver pakket så den er ”spiselig” af server/client end den handler om hvordan dataen bliver overført</w:t>
+        <w:t xml:space="preserve">Under motorhjelmen anvender HTTP igen lag 4 protokollen TCP (Transfer Control Protocol) for at oprette forbindelsen og sende </w:t>
+      </w:r>
+      <w:proofErr w:type="spellStart"/>
+      <w:r>
+        <w:rPr>
+          <w:rFonts w:ascii="Arial" w:hAnsi="Arial" w:cs="Arial"/>
+          <w:color w:val="000000"/>
+          <w:sz w:val="22"/>
+          <w:szCs w:val="22"/>
+        </w:rPr>
+        <w:t>dataen</w:t>
+      </w:r>
+      <w:proofErr w:type="spellEnd"/>
+      <w:r>
+        <w:rPr>
+          <w:rFonts w:ascii="Arial" w:hAnsi="Arial" w:cs="Arial"/>
+          <w:color w:val="000000"/>
+          <w:sz w:val="22"/>
+          <w:szCs w:val="22"/>
+        </w:rPr>
+        <w:t xml:space="preserve"> med, HTTP handler altså mere om hvordan </w:t>
+      </w:r>
+      <w:proofErr w:type="spellStart"/>
+      <w:r>
+        <w:rPr>
+          <w:rFonts w:ascii="Arial" w:hAnsi="Arial" w:cs="Arial"/>
+          <w:color w:val="000000"/>
+          <w:sz w:val="22"/>
+          <w:szCs w:val="22"/>
+        </w:rPr>
+        <w:t>dataen</w:t>
+      </w:r>
+      <w:proofErr w:type="spellEnd"/>
+      <w:r>
+        <w:rPr>
+          <w:rFonts w:ascii="Arial" w:hAnsi="Arial" w:cs="Arial"/>
+          <w:color w:val="000000"/>
+          <w:sz w:val="22"/>
+          <w:szCs w:val="22"/>
+        </w:rPr>
+        <w:t xml:space="preserve"> bliver pakket så den er ”spiselig” af server/</w:t>
+      </w:r>
+      <w:proofErr w:type="spellStart"/>
+      <w:r>
+        <w:rPr>
+          <w:rFonts w:ascii="Arial" w:hAnsi="Arial" w:cs="Arial"/>
+          <w:color w:val="000000"/>
+          <w:sz w:val="22"/>
+          <w:szCs w:val="22"/>
+        </w:rPr>
+        <w:t>client</w:t>
+      </w:r>
+      <w:proofErr w:type="spellEnd"/>
+      <w:r>
+        <w:rPr>
+          <w:rFonts w:ascii="Arial" w:hAnsi="Arial" w:cs="Arial"/>
+          <w:color w:val="000000"/>
+          <w:sz w:val="22"/>
+          <w:szCs w:val="22"/>
+        </w:rPr>
+        <w:t xml:space="preserve"> end den handler om hvordan </w:t>
+      </w:r>
+      <w:proofErr w:type="spellStart"/>
+      <w:r>
+        <w:rPr>
+          <w:rFonts w:ascii="Arial" w:hAnsi="Arial" w:cs="Arial"/>
+          <w:color w:val="000000"/>
+          <w:sz w:val="22"/>
+          <w:szCs w:val="22"/>
+        </w:rPr>
+        <w:t>dataen</w:t>
+      </w:r>
+      <w:proofErr w:type="spellEnd"/>
+      <w:r>
+        <w:rPr>
+          <w:rFonts w:ascii="Arial" w:hAnsi="Arial" w:cs="Arial"/>
+          <w:color w:val="000000"/>
+          <w:sz w:val="22"/>
+          <w:szCs w:val="22"/>
+        </w:rPr>
+        <w:t xml:space="preserve"> bliver overført</w:t>
+      </w:r>
+    </w:p>
+    <w:p>
+      <w:pPr>
+        <w:pStyle w:val="NormalWeb"/>
+        <w:spacing w:before="0" w:beforeAutospacing="0" w:after="0" w:afterAutospacing="0"/>
+        <w:ind w:left="1440"/>
+        <w:textAlignment w:val="baseline"/>
+        <w:rPr>
+          <w:rFonts w:ascii="Arial" w:hAnsi="Arial" w:cs="Arial"/>
+          <w:color w:val="000000"/>
+          <w:sz w:val="22"/>
+          <w:szCs w:val="22"/>
+        </w:rPr>
+      </w:pPr>
+    </w:p>
+    <w:p>
+      <w:pPr>
+        <w:pStyle w:val="NormalWeb"/>
+        <w:ind w:left="1440"/>
+        <w:textAlignment w:val="baseline"/>
+        <w:rPr>
+          <w:rFonts w:ascii="Arial" w:hAnsi="Arial" w:cs="Arial"/>
+          <w:b/>
+          <w:bCs/>
+          <w:color w:val="000000"/>
+          <w:sz w:val="28"/>
+          <w:szCs w:val="28"/>
+        </w:rPr>
+      </w:pPr>
+      <w:r>
+        <w:rPr>
+          <w:rFonts w:ascii="Arial" w:hAnsi="Arial" w:cs="Arial"/>
+          <w:b/>
+          <w:bCs/>
+          <w:color w:val="000000"/>
+          <w:sz w:val="28"/>
+          <w:szCs w:val="28"/>
+        </w:rPr>
+        <w:lastRenderedPageBreak/>
+        <w:t>Docker</w:t>
+      </w:r>
+    </w:p>
+    <w:p>
+      <w:pPr>
+        <w:pStyle w:val="NormalWeb"/>
+        <w:ind w:left="1440"/>
+        <w:textAlignment w:val="baseline"/>
+        <w:rPr>
+          <w:rFonts w:ascii="Arial" w:hAnsi="Arial" w:cs="Arial"/>
+          <w:color w:val="000000"/>
+          <w:sz w:val="22"/>
+          <w:szCs w:val="22"/>
+        </w:rPr>
+      </w:pPr>
+      <w:r>
+        <w:rPr>
+          <w:rFonts w:ascii="Arial" w:hAnsi="Arial" w:cs="Arial"/>
+          <w:color w:val="000000"/>
+          <w:sz w:val="22"/>
+          <w:szCs w:val="22"/>
+        </w:rPr>
+        <w:t xml:space="preserve">Vi havde snakket om brugen af </w:t>
+      </w:r>
+      <w:proofErr w:type="spellStart"/>
+      <w:r>
+        <w:rPr>
+          <w:rFonts w:ascii="Arial" w:hAnsi="Arial" w:cs="Arial"/>
+          <w:color w:val="000000"/>
+          <w:sz w:val="22"/>
+          <w:szCs w:val="22"/>
+        </w:rPr>
+        <w:t>docker</w:t>
+      </w:r>
+      <w:proofErr w:type="spellEnd"/>
+      <w:r>
+        <w:rPr>
+          <w:rFonts w:ascii="Arial" w:hAnsi="Arial" w:cs="Arial"/>
+          <w:color w:val="000000"/>
+          <w:sz w:val="22"/>
+          <w:szCs w:val="22"/>
+        </w:rPr>
+        <w:t xml:space="preserve"> til vores projekt og at det er relevant fordi vi kører en form for </w:t>
+      </w:r>
+      <w:proofErr w:type="spellStart"/>
+      <w:r>
+        <w:rPr>
+          <w:rFonts w:ascii="Arial" w:hAnsi="Arial" w:cs="Arial"/>
+          <w:color w:val="000000"/>
+          <w:sz w:val="22"/>
+          <w:szCs w:val="22"/>
+        </w:rPr>
+        <w:t>microservices</w:t>
+      </w:r>
+      <w:proofErr w:type="spellEnd"/>
+      <w:r>
+        <w:rPr>
+          <w:rFonts w:ascii="Arial" w:hAnsi="Arial" w:cs="Arial"/>
+          <w:color w:val="000000"/>
+          <w:sz w:val="22"/>
+          <w:szCs w:val="22"/>
+        </w:rPr>
+        <w:t xml:space="preserve">. Derfor ville det være oplagt at bruge </w:t>
+      </w:r>
+      <w:proofErr w:type="spellStart"/>
+      <w:r>
+        <w:rPr>
+          <w:rFonts w:ascii="Arial" w:hAnsi="Arial" w:cs="Arial"/>
+          <w:color w:val="000000"/>
+          <w:sz w:val="22"/>
+          <w:szCs w:val="22"/>
+        </w:rPr>
+        <w:t>docker</w:t>
+      </w:r>
+      <w:proofErr w:type="spellEnd"/>
+      <w:r>
+        <w:rPr>
+          <w:rFonts w:ascii="Arial" w:hAnsi="Arial" w:cs="Arial"/>
+          <w:color w:val="000000"/>
+          <w:sz w:val="22"/>
+          <w:szCs w:val="22"/>
+        </w:rPr>
+        <w:t xml:space="preserve"> til at hoste hjemmesiden i en container og </w:t>
+      </w:r>
+      <w:proofErr w:type="spellStart"/>
+      <w:r>
+        <w:rPr>
+          <w:rFonts w:ascii="Arial" w:hAnsi="Arial" w:cs="Arial"/>
+          <w:color w:val="000000"/>
+          <w:sz w:val="22"/>
+          <w:szCs w:val="22"/>
+        </w:rPr>
+        <w:t>API’en</w:t>
+      </w:r>
+      <w:proofErr w:type="spellEnd"/>
+      <w:r>
+        <w:rPr>
+          <w:rFonts w:ascii="Arial" w:hAnsi="Arial" w:cs="Arial"/>
+          <w:color w:val="000000"/>
+          <w:sz w:val="22"/>
+          <w:szCs w:val="22"/>
+        </w:rPr>
+        <w:t xml:space="preserve"> i en anden container. </w:t>
+      </w:r>
+    </w:p>
+    <w:p>
+      <w:pPr>
+        <w:pStyle w:val="NormalWeb"/>
+        <w:spacing w:before="0" w:beforeAutospacing="0" w:after="0" w:afterAutospacing="0"/>
+        <w:ind w:left="1440"/>
+        <w:textAlignment w:val="baseline"/>
+        <w:rPr>
+          <w:rFonts w:ascii="Arial" w:hAnsi="Arial" w:cs="Arial"/>
+          <w:color w:val="000000"/>
+          <w:sz w:val="22"/>
+          <w:szCs w:val="22"/>
+        </w:rPr>
+      </w:pPr>
+      <w:r>
+        <w:rPr>
+          <w:rFonts w:ascii="Arial" w:hAnsi="Arial" w:cs="Arial"/>
+          <w:color w:val="000000"/>
+          <w:sz w:val="22"/>
+          <w:szCs w:val="22"/>
+        </w:rPr>
+        <w:t>Derved skal vi dog bruge multicontainer og som snakkede om i teknologi er det ikke noget man bare lige gør, da det opper kompleksiteten en god del.</w:t>
       </w:r>
       <w:bookmarkStart w:id="0" w:name="_GoBack"/>
       <w:bookmarkEnd w:id="0"/>
@@ -1014,7 +1698,7 @@
 </file>
 
 <file path=word/numbering.xml><?xml version="1.0" encoding="utf-8"?>
-<w:numbering xmlns:wpc="http://schemas.microsoft.com/office/word/2010/wordprocessingCanvas" xmlns:mc="http://schemas.openxmlformats.org/markup-compatibility/2006" xmlns:o="urn:schemas-microsoft-com:office:office" xmlns:r="http://schemas.openxmlformats.org/officeDocument/2006/relationships" xmlns:m="http://schemas.openxmlformats.org/officeDocument/2006/math" xmlns:v="urn:schemas-microsoft-com:vml" xmlns:wp14="http://schemas.microsoft.com/office/word/2010/wordprocessingDrawing" xmlns:wp="http://schemas.openxmlformats.org/drawingml/2006/wordprocessingDrawing" xmlns:w10="urn:schemas-microsoft-com:office:word" xmlns:w="http://schemas.openxmlformats.org/wordprocessingml/2006/main" xmlns:w14="http://schemas.microsoft.com/office/word/2010/wordml" xmlns:w15="http://schemas.microsoft.com/office/word/2012/wordml" xmlns:wpg="http://schemas.microsoft.com/office/word/2010/wordprocessingGroup" xmlns:wpi="http://schemas.microsoft.com/office/word/2010/wordprocessingInk" xmlns:wne="http://schemas.microsoft.com/office/word/2006/wordml" xmlns:wps="http://schemas.microsoft.com/office/word/2010/wordprocessingShape" mc:Ignorable="w14 w15 wp14">
+<w:numbering xmlns:wpc="http://schemas.microsoft.com/office/word/2010/wordprocessingCanvas" xmlns:cx="http://schemas.microsoft.com/office/drawing/2014/chartex" xmlns:cx1="http://schemas.microsoft.com/office/drawing/2015/9/8/chartex" xmlns:cx2="http://schemas.microsoft.com/office/drawing/2015/10/21/chartex" xmlns:cx3="http://schemas.microsoft.com/office/drawing/2016/5/9/chartex" xmlns:cx4="http://schemas.microsoft.com/office/drawing/2016/5/10/chartex" xmlns:cx5="http://schemas.microsoft.com/office/drawing/2016/5/11/chartex" xmlns:cx6="http://schemas.microsoft.com/office/drawing/2016/5/12/chartex" xmlns:cx7="http://schemas.microsoft.com/office/drawing/2016/5/13/chartex" xmlns:cx8="http://schemas.microsoft.com/office/drawing/2016/5/14/chartex" xmlns:mc="http://schemas.openxmlformats.org/markup-compatibility/2006" xmlns:aink="http://schemas.microsoft.com/office/drawing/2016/ink" xmlns:am3d="http://schemas.microsoft.com/office/drawing/2017/model3d" xmlns:o="urn:schemas-microsoft-com:office:office" xmlns:r="http://schemas.openxmlformats.org/officeDocument/2006/relationships" xmlns:m="http://schemas.openxmlformats.org/officeDocument/2006/math" xmlns:v="urn:schemas-microsoft-com:vml" xmlns:wp14="http://schemas.microsoft.com/office/word/2010/wordprocessingDrawing" xmlns:wp="http://schemas.openxmlformats.org/drawingml/2006/wordprocessingDrawing" xmlns:w10="urn:schemas-microsoft-com:office:word" xmlns:w="http://schemas.openxmlformats.org/wordprocessingml/2006/main" xmlns:w14="http://schemas.microsoft.com/office/word/2010/wordml" xmlns:w15="http://schemas.microsoft.com/office/word/2012/wordml" xmlns:w16cid="http://schemas.microsoft.com/office/word/2016/wordml/cid" xmlns:w16se="http://schemas.microsoft.com/office/word/2015/wordml/symex" xmlns:wpg="http://schemas.microsoft.com/office/word/2010/wordprocessingGroup" xmlns:wpi="http://schemas.microsoft.com/office/word/2010/wordprocessingInk" xmlns:wne="http://schemas.microsoft.com/office/word/2006/wordml" xmlns:wps="http://schemas.microsoft.com/office/word/2010/wordprocessingShape" mc:Ignorable="w14 w15 w16se w16cid wp14">
   <w:abstractNum w:abstractNumId="0" w15:restartNumberingAfterBreak="0">
     <w:nsid w:val="72C30484"/>
     <w:multiLevelType w:val="multilevel"/>
@@ -1174,7 +1858,7 @@
 </file>
 
 <file path=word/styles.xml><?xml version="1.0" encoding="utf-8"?>
-<w:styles xmlns:mc="http://schemas.openxmlformats.org/markup-compatibility/2006" xmlns:r="http://schemas.openxmlformats.org/officeDocument/2006/relationships" xmlns:w="http://schemas.openxmlformats.org/wordprocessingml/2006/main" xmlns:w14="http://schemas.microsoft.com/office/word/2010/wordml" xmlns:w15="http://schemas.microsoft.com/office/word/2012/wordml" mc:Ignorable="w14 w15">
+<w:styles xmlns:mc="http://schemas.openxmlformats.org/markup-compatibility/2006" xmlns:r="http://schemas.openxmlformats.org/officeDocument/2006/relationships" xmlns:w="http://schemas.openxmlformats.org/wordprocessingml/2006/main" xmlns:w14="http://schemas.microsoft.com/office/word/2010/wordml" xmlns:w15="http://schemas.microsoft.com/office/word/2012/wordml" xmlns:w16cid="http://schemas.microsoft.com/office/word/2016/wordml/cid" xmlns:w16se="http://schemas.microsoft.com/office/word/2015/wordml/symex" mc:Ignorable="w14 w15 w16se w16cid">
   <w:docDefaults>
     <w:rPrDefault>
       <w:rPr>
@@ -1190,7 +1874,7 @@
       </w:pPr>
     </w:pPrDefault>
   </w:docDefaults>
-  <w:latentStyles w:defLockedState="0" w:defUIPriority="99" w:defSemiHidden="0" w:defUnhideWhenUsed="0" w:defQFormat="0" w:count="371">
+  <w:latentStyles w:defLockedState="0" w:defUIPriority="99" w:defSemiHidden="0" w:defUnhideWhenUsed="0" w:defQFormat="0" w:count="376">
     <w:lsdException w:name="Normal" w:uiPriority="0" w:qFormat="1"/>
     <w:lsdException w:name="heading 1" w:uiPriority="9" w:qFormat="1"/>
     <w:lsdException w:name="heading 2" w:semiHidden="1" w:uiPriority="9" w:unhideWhenUsed="1" w:qFormat="1"/>
@@ -1296,7 +1980,6 @@
     <w:lsdException w:name="HTML Sample" w:semiHidden="1" w:unhideWhenUsed="1"/>
     <w:lsdException w:name="HTML Typewriter" w:semiHidden="1" w:unhideWhenUsed="1"/>
     <w:lsdException w:name="HTML Variable" w:semiHidden="1" w:unhideWhenUsed="1"/>
-    <w:lsdException w:name="Normal Table" w:semiHidden="1" w:unhideWhenUsed="1"/>
     <w:lsdException w:name="annotation subject" w:semiHidden="1" w:unhideWhenUsed="1"/>
     <w:lsdException w:name="No List" w:semiHidden="1" w:unhideWhenUsed="1"/>
     <w:lsdException w:name="Outline List 1" w:semiHidden="1" w:unhideWhenUsed="1"/>
@@ -1339,11 +2022,8 @@
     <w:lsdException w:name="Table Contemporary" w:semiHidden="1" w:unhideWhenUsed="1"/>
     <w:lsdException w:name="Table Elegant" w:semiHidden="1" w:unhideWhenUsed="1"/>
     <w:lsdException w:name="Table Professional" w:semiHidden="1" w:unhideWhenUsed="1"/>
-    <w:lsdException w:name="Table Subtle 1" w:semiHidden="1" w:unhideWhenUsed="1"/>
     <w:lsdException w:name="Table Subtle 2" w:semiHidden="1" w:unhideWhenUsed="1"/>
     <w:lsdException w:name="Table Web 1" w:semiHidden="1" w:unhideWhenUsed="1"/>
-    <w:lsdException w:name="Table Web 2" w:semiHidden="1" w:unhideWhenUsed="1"/>
-    <w:lsdException w:name="Table Web 3" w:semiHidden="1" w:unhideWhenUsed="1"/>
     <w:lsdException w:name="Balloon Text" w:semiHidden="1" w:unhideWhenUsed="1"/>
     <w:lsdException w:name="Table Grid" w:uiPriority="39"/>
     <w:lsdException w:name="Table Theme" w:semiHidden="1" w:unhideWhenUsed="1"/>
@@ -1562,6 +2242,11 @@
     <w:lsdException w:name="List Table 5 Dark Accent 6" w:uiPriority="50"/>
     <w:lsdException w:name="List Table 6 Colorful Accent 6" w:uiPriority="51"/>
     <w:lsdException w:name="List Table 7 Colorful Accent 6" w:uiPriority="52"/>
+    <w:lsdException w:name="Mention" w:semiHidden="1" w:unhideWhenUsed="1"/>
+    <w:lsdException w:name="Smart Hyperlink" w:semiHidden="1" w:unhideWhenUsed="1"/>
+    <w:lsdException w:name="Hashtag" w:semiHidden="1" w:unhideWhenUsed="1"/>
+    <w:lsdException w:name="Unresolved Mention" w:semiHidden="1" w:unhideWhenUsed="1"/>
+    <w:lsdException w:name="Smart Link" w:semiHidden="1" w:unhideWhenUsed="1"/>
   </w:latentStyles>
   <w:style w:type="paragraph" w:default="1" w:styleId="Normal">
     <w:name w:val="Normal"/>

</xml_diff>